<commit_message>
chore: learn some introductory docker concepts
</commit_message>
<xml_diff>
--- a/docker/docker.docx
+++ b/docker/docker.docx
@@ -186,10 +186,7 @@
         <w:t xml:space="preserve"> a hypervisor:</w:t>
       </w:r>
       <w:r>
-        <w:t xml:space="preserve"> </w:t>
-      </w:r>
-      <w:r>
-        <w:t>a software that you can use to run multiple virtual machines on a single physical machine</w:t>
+        <w:t xml:space="preserve"> a software that you can use to run multiple virtual machines on a single physical machine</w:t>
       </w:r>
       <w:r>
         <w:t>.</w:t>
@@ -212,7 +209,7 @@
         </w:rPr>
         <w:lastRenderedPageBreak/>
         <w:drawing>
-          <wp:anchor distT="0" distB="0" distL="114300" distR="114300" simplePos="0" relativeHeight="251658240" behindDoc="0" locked="0" layoutInCell="1" allowOverlap="1" wp14:anchorId="5D3E9A74" wp14:editId="21EF06CC">
+          <wp:anchor distT="0" distB="0" distL="114300" distR="114300" simplePos="0" relativeHeight="251657728" behindDoc="0" locked="0" layoutInCell="1" allowOverlap="1" wp14:anchorId="5D3E9A74" wp14:editId="188F94EC">
             <wp:simplePos x="0" y="0"/>
             <wp:positionH relativeFrom="column">
               <wp:posOffset>1671182</wp:posOffset>
@@ -235,7 +232,7 @@
                     <pic:cNvPicPr/>
                   </pic:nvPicPr>
                   <pic:blipFill>
-                    <a:blip r:embed="rId6"/>
+                    <a:blip r:embed="rId8"/>
                     <a:stretch>
                       <a:fillRect/>
                     </a:stretch>
@@ -347,7 +344,13 @@
         </w:tabs>
       </w:pPr>
       <w:r>
-        <w:t>In terms of scalability, if all of a sudden the traffic on one microservice goes up, by the time you set up a new VM for that microservice you</w:t>
+        <w:t xml:space="preserve">In terms of scalability, if all of a </w:t>
+      </w:r>
+      <w:r>
+        <w:t>sudden,</w:t>
+      </w:r>
+      <w:r>
+        <w:t xml:space="preserve"> the traffic on one microservice goes up, by the time you set up a new VM for that microservice you</w:t>
       </w:r>
       <w:r>
         <w:t>r traffic might reduce again and you would have to scale down again.</w:t>
@@ -373,17 +376,439 @@
         </w:numPr>
       </w:pPr>
       <w:r>
-        <w:t xml:space="preserve">With Containerization you can use the kernel of the host operating system in the underlying infrastructure that can be a </w:t>
+        <w:t xml:space="preserve">With Containerization you can use the kernel of the host operating system </w:t>
       </w:r>
-      <w:proofErr w:type="spellStart"/>
       <w:r>
-        <w:t>phisycal</w:t>
+        <w:t xml:space="preserve">from </w:t>
       </w:r>
-      <w:proofErr w:type="spellEnd"/>
       <w:r>
-        <w:t xml:space="preserve"> or virtual machine </w:t>
+        <w:t xml:space="preserve">the underlying </w:t>
+      </w:r>
+      <w:r>
+        <w:t>infrastructure (</w:t>
+      </w:r>
+      <w:r>
+        <w:t>that can be a ph</w:t>
+      </w:r>
+      <w:r>
+        <w:t>ysi</w:t>
+      </w:r>
+      <w:r>
+        <w:t>cal or virtual machine</w:t>
+      </w:r>
+      <w:r>
+        <w:t>)</w:t>
+      </w:r>
+      <w:r>
+        <w:t xml:space="preserve"> inside each container. As a result</w:t>
+      </w:r>
+      <w:r>
+        <w:t>,</w:t>
+      </w:r>
+      <w:r>
+        <w:t xml:space="preserve"> these containers are lightweight and cheap to create and destroy.</w:t>
+      </w:r>
+      <w:r>
+        <w:t xml:space="preserve"> As opposed to VMs where they have their own operation system</w:t>
+      </w:r>
+      <w:r>
+        <w:t>s</w:t>
+      </w:r>
+      <w:r>
+        <w:t>.</w:t>
+      </w:r>
+      <w:r>
+        <w:t xml:space="preserve"> </w:t>
       </w:r>
     </w:p>
+    <w:p>
+      <w:pPr>
+        <w:pStyle w:val="ListParagraph"/>
+      </w:pPr>
+    </w:p>
+    <w:p>
+      <w:pPr>
+        <w:pStyle w:val="ListParagraph"/>
+      </w:pPr>
+      <w:r>
+        <w:rPr>
+          <w:noProof/>
+        </w:rPr>
+        <w:drawing>
+          <wp:anchor distT="0" distB="0" distL="114300" distR="114300" simplePos="0" relativeHeight="251656192" behindDoc="0" locked="0" layoutInCell="1" allowOverlap="1" wp14:anchorId="25D4A124" wp14:editId="5750F2CE">
+            <wp:simplePos x="0" y="0"/>
+            <wp:positionH relativeFrom="column">
+              <wp:posOffset>1435</wp:posOffset>
+            </wp:positionH>
+            <wp:positionV relativeFrom="paragraph">
+              <wp:posOffset>116095</wp:posOffset>
+            </wp:positionV>
+            <wp:extent cx="2274073" cy="2183832"/>
+            <wp:effectExtent l="0" t="0" r="0" b="6985"/>
+            <wp:wrapSquare wrapText="bothSides"/>
+            <wp:docPr id="2" name="Picture 2"/>
+            <wp:cNvGraphicFramePr>
+              <a:graphicFrameLocks xmlns:a="http://schemas.openxmlformats.org/drawingml/2006/main" noChangeAspect="1"/>
+            </wp:cNvGraphicFramePr>
+            <a:graphic xmlns:a="http://schemas.openxmlformats.org/drawingml/2006/main">
+              <a:graphicData uri="http://schemas.openxmlformats.org/drawingml/2006/picture">
+                <pic:pic xmlns:pic="http://schemas.openxmlformats.org/drawingml/2006/picture">
+                  <pic:nvPicPr>
+                    <pic:cNvPr id="1" name=""/>
+                    <pic:cNvPicPr/>
+                  </pic:nvPicPr>
+                  <pic:blipFill>
+                    <a:blip r:embed="rId9"/>
+                    <a:stretch>
+                      <a:fillRect/>
+                    </a:stretch>
+                  </pic:blipFill>
+                  <pic:spPr>
+                    <a:xfrm>
+                      <a:off x="0" y="0"/>
+                      <a:ext cx="2274073" cy="2183832"/>
+                    </a:xfrm>
+                    <a:prstGeom prst="rect">
+                      <a:avLst/>
+                    </a:prstGeom>
+                  </pic:spPr>
+                </pic:pic>
+              </a:graphicData>
+            </a:graphic>
+            <wp14:sizeRelH relativeFrom="page">
+              <wp14:pctWidth>0</wp14:pctWidth>
+            </wp14:sizeRelH>
+            <wp14:sizeRelV relativeFrom="page">
+              <wp14:pctHeight>0</wp14:pctHeight>
+            </wp14:sizeRelV>
+          </wp:anchor>
+        </w:drawing>
+      </w:r>
+    </w:p>
+    <w:p>
+      <w:r>
+        <w:rPr>
+          <w:noProof/>
+        </w:rPr>
+        <w:drawing>
+          <wp:anchor distT="0" distB="0" distL="114300" distR="114300" simplePos="0" relativeHeight="251659264" behindDoc="0" locked="0" layoutInCell="1" allowOverlap="1" wp14:anchorId="30B2C1DC" wp14:editId="577FB734">
+            <wp:simplePos x="0" y="0"/>
+            <wp:positionH relativeFrom="column">
+              <wp:posOffset>789857</wp:posOffset>
+            </wp:positionH>
+            <wp:positionV relativeFrom="paragraph">
+              <wp:posOffset>10381</wp:posOffset>
+            </wp:positionV>
+            <wp:extent cx="2297053" cy="2409245"/>
+            <wp:effectExtent l="0" t="0" r="8255" b="0"/>
+            <wp:wrapSquare wrapText="bothSides"/>
+            <wp:docPr id="3" name="Picture 3"/>
+            <wp:cNvGraphicFramePr>
+              <a:graphicFrameLocks xmlns:a="http://schemas.openxmlformats.org/drawingml/2006/main" noChangeAspect="1"/>
+            </wp:cNvGraphicFramePr>
+            <a:graphic xmlns:a="http://schemas.openxmlformats.org/drawingml/2006/main">
+              <a:graphicData uri="http://schemas.openxmlformats.org/drawingml/2006/picture">
+                <pic:pic xmlns:pic="http://schemas.openxmlformats.org/drawingml/2006/picture">
+                  <pic:nvPicPr>
+                    <pic:cNvPr id="1" name=""/>
+                    <pic:cNvPicPr/>
+                  </pic:nvPicPr>
+                  <pic:blipFill>
+                    <a:blip r:embed="rId10"/>
+                    <a:stretch>
+                      <a:fillRect/>
+                    </a:stretch>
+                  </pic:blipFill>
+                  <pic:spPr>
+                    <a:xfrm>
+                      <a:off x="0" y="0"/>
+                      <a:ext cx="2297053" cy="2409245"/>
+                    </a:xfrm>
+                    <a:prstGeom prst="rect">
+                      <a:avLst/>
+                    </a:prstGeom>
+                  </pic:spPr>
+                </pic:pic>
+              </a:graphicData>
+            </a:graphic>
+          </wp:anchor>
+        </w:drawing>
+      </w:r>
+    </w:p>
+    <w:p/>
+    <w:p/>
+    <w:p/>
+    <w:p>
+      <w:r>
+        <w:br w:type="textWrapping" w:clear="all"/>
+      </w:r>
+    </w:p>
+    <w:p>
+      <w:pPr>
+        <w:pStyle w:val="ListParagraph"/>
+        <w:numPr>
+          <w:ilvl w:val="0"/>
+          <w:numId w:val="18"/>
+        </w:numPr>
+      </w:pPr>
+      <w:r>
+        <w:lastRenderedPageBreak/>
+        <w:t>So</w:t>
+      </w:r>
+      <w:r>
+        <w:t>,</w:t>
+      </w:r>
+      <w:r>
+        <w:t xml:space="preserve"> using containers will eliminate the portability issue as these containers are self-contained and you can use them wherever you want.</w:t>
+      </w:r>
+    </w:p>
+    <w:p>
+      <w:pPr>
+        <w:pStyle w:val="ListParagraph"/>
+        <w:numPr>
+          <w:ilvl w:val="0"/>
+          <w:numId w:val="18"/>
+        </w:numPr>
+      </w:pPr>
+      <w:r>
+        <w:t>In terms of deployment, they are lightweight and easy to restart, create and delete.</w:t>
+      </w:r>
+      <w:r>
+        <w:t xml:space="preserve"> And this will help with the scalability issue as well.</w:t>
+      </w:r>
+    </w:p>
+    <w:p>
+      <w:pPr>
+        <w:pStyle w:val="ListParagraph"/>
+        <w:numPr>
+          <w:ilvl w:val="0"/>
+          <w:numId w:val="18"/>
+        </w:numPr>
+      </w:pPr>
+      <w:r>
+        <w:t>So</w:t>
+      </w:r>
+      <w:r>
+        <w:t>,</w:t>
+      </w:r>
+      <w:r>
+        <w:t xml:space="preserve"> in a sense, the container engine acts like a Hypervisor allowing all containers use the host OS and have their resources allocated on demand.</w:t>
+      </w:r>
+    </w:p>
+    <w:p>
+      <w:pPr>
+        <w:pStyle w:val="ListParagraph"/>
+      </w:pPr>
+    </w:p>
+    <w:p>
+      <w:pPr>
+        <w:pStyle w:val="Heading1"/>
+      </w:pPr>
+      <w:r>
+        <w:t>Docker Introduction</w:t>
+      </w:r>
+    </w:p>
+    <w:p>
+      <w:pPr>
+        <w:pStyle w:val="Heading2"/>
+      </w:pPr>
+      <w:r>
+        <w:t>Container vs Image</w:t>
+      </w:r>
+    </w:p>
+    <w:p>
+      <w:pPr>
+        <w:ind w:left="720"/>
+      </w:pPr>
+      <w:r>
+        <w:t>A container is a runnable application or service that can be turned on and off and restarted. An image on the other hand is a reusable file made of dependencies, codes</w:t>
+      </w:r>
+      <w:r>
+        <w:t>,</w:t>
+      </w:r>
+      <w:r>
+        <w:t xml:space="preserve"> libraries</w:t>
+      </w:r>
+      <w:r>
+        <w:t xml:space="preserve"> and docker files that are used to create containers.</w:t>
+      </w:r>
+    </w:p>
+    <w:p>
+      <w:pPr>
+        <w:pStyle w:val="ListParagraph"/>
+      </w:pPr>
+      <w:r>
+        <w:t>A container is basically a run-time instance of an image. And you can have multiple containers using one single image. Think of images as java classes/templates and containers as instances of those classes.</w:t>
+      </w:r>
+    </w:p>
+    <w:p>
+      <w:pPr>
+        <w:pStyle w:val="Heading2"/>
+      </w:pPr>
+      <w:r>
+        <w:t>Docker Engine vs Docker Desktop</w:t>
+      </w:r>
+    </w:p>
+    <w:p>
+      <w:pPr>
+        <w:pStyle w:val="ListParagraph"/>
+        <w:numPr>
+          <w:ilvl w:val="0"/>
+          <w:numId w:val="21"/>
+        </w:numPr>
+      </w:pPr>
+      <w:r>
+        <w:t>Docker Engine is an open-source containerization technolo</w:t>
+      </w:r>
+      <w:r>
+        <w:t>gy that has 3 parts:</w:t>
+      </w:r>
+    </w:p>
+    <w:p>
+      <w:pPr>
+        <w:pStyle w:val="ListParagraph"/>
+      </w:pPr>
+      <w:r>
+        <w:t>A long-running, daemon process, dockerd. An API to interact with this process and a CLI client that uses this API, docker. If you’re running on Linux, both the daemon process and the client can be run on your Linux OS.</w:t>
+      </w:r>
+    </w:p>
+    <w:p>
+      <w:pPr>
+        <w:pStyle w:val="ListParagraph"/>
+        <w:numPr>
+          <w:ilvl w:val="0"/>
+          <w:numId w:val="21"/>
+        </w:numPr>
+      </w:pPr>
+      <w:r>
+        <w:t xml:space="preserve">With Docker Desktop </w:t>
+      </w:r>
+      <w:r>
+        <w:t xml:space="preserve">that you’re most likely to use on </w:t>
+      </w:r>
+      <w:r>
+        <w:t>mac and windows</w:t>
+      </w:r>
+      <w:r>
+        <w:t xml:space="preserve"> </w:t>
+      </w:r>
+      <w:r>
+        <w:t>(there is one for Linux but it might be slightly different)</w:t>
+      </w:r>
+      <w:r>
+        <w:t>, the daemon is inside a virtual machine and the client is on your host machine. That virtual machine</w:t>
+      </w:r>
+      <w:r>
+        <w:t xml:space="preserve"> also</w:t>
+      </w:r>
+      <w:r>
+        <w:t xml:space="preserve"> comes with a GUI and some extensions, Kubernetes, etc.</w:t>
+      </w:r>
+    </w:p>
+    <w:p>
+      <w:pPr>
+        <w:pStyle w:val="ListParagraph"/>
+        <w:numPr>
+          <w:ilvl w:val="0"/>
+          <w:numId w:val="21"/>
+        </w:numPr>
+      </w:pPr>
+      <w:r>
+        <w:t>So</w:t>
+      </w:r>
+      <w:r>
+        <w:t>,</w:t>
+      </w:r>
+      <w:r>
+        <w:t xml:space="preserve"> </w:t>
+      </w:r>
+      <w:r>
+        <w:t>o</w:t>
+      </w:r>
+      <w:r>
+        <w:t xml:space="preserve">n windows you have a virtual machine with a GUI that your containers will run in, and a </w:t>
+      </w:r>
+      <w:r>
+        <w:t>c</w:t>
+      </w:r>
+      <w:r>
+        <w:t>lient that is on the host OS.</w:t>
+      </w:r>
+      <w:r>
+        <w:t xml:space="preserve"> </w:t>
+      </w:r>
+      <w:r>
+        <w:rPr>
+          <w:rStyle w:val="code-snippetChar"/>
+          <w:i/>
+          <w:iCs/>
+        </w:rPr>
+        <w:t>docker version</w:t>
+      </w:r>
+      <w:r>
+        <w:t xml:space="preserve"> comman</w:t>
+      </w:r>
+      <w:r>
+        <w:t>d</w:t>
+      </w:r>
+      <w:r>
+        <w:t xml:space="preserve"> will show this.</w:t>
+      </w:r>
+    </w:p>
+    <w:p>
+      <w:pPr>
+        <w:pStyle w:val="ListParagraph"/>
+        <w:numPr>
+          <w:ilvl w:val="0"/>
+          <w:numId w:val="21"/>
+        </w:numPr>
+      </w:pPr>
+      <w:r>
+        <w:t>That virtual machine is probably going to be the WSL. So</w:t>
+      </w:r>
+      <w:r>
+        <w:t>,</w:t>
+      </w:r>
+      <w:r>
+        <w:t xml:space="preserve"> the Docker Desktop itself is not a virtual machine.</w:t>
+      </w:r>
+      <w:r>
+        <w:t xml:space="preserve"> </w:t>
+      </w:r>
+      <w:r>
+        <w:rPr>
+          <w:color w:val="FF0000"/>
+        </w:rPr>
+        <w:t>(How?)</w:t>
+      </w:r>
+    </w:p>
+    <w:p>
+      <w:pPr>
+        <w:pStyle w:val="ListParagraph"/>
+        <w:numPr>
+          <w:ilvl w:val="0"/>
+          <w:numId w:val="21"/>
+        </w:numPr>
+      </w:pPr>
+      <w:r>
+        <w:t xml:space="preserve">With docker desktop you can also switch between windows and Linux containers. </w:t>
+      </w:r>
+      <w:r>
+        <w:rPr>
+          <w:color w:val="FF0000"/>
+        </w:rPr>
+        <w:t>(How?)</w:t>
+      </w:r>
+    </w:p>
+    <w:p>
+      <w:pPr>
+        <w:pStyle w:val="Heading2"/>
+      </w:pPr>
+      <w:r>
+        <w:t>Other Components</w:t>
+      </w:r>
+    </w:p>
+    <w:p/>
     <w:sectPr>
       <w:pgSz w:w="12240" w:h="15840"/>
       <w:pgMar w:top="1440" w:right="1800" w:bottom="1440" w:left="1800" w:header="720" w:footer="720" w:gutter="0"/>
@@ -392,6 +817,56 @@
     </w:sectPr>
   </w:body>
 </w:document>
+</file>
+
+<file path=word/endnotes.xml><?xml version="1.0" encoding="utf-8"?>
+<w:endnotes xmlns:wpc="http://schemas.microsoft.com/office/word/2010/wordprocessingCanvas" xmlns:cx="http://schemas.microsoft.com/office/drawing/2014/chartex" xmlns:cx1="http://schemas.microsoft.com/office/drawing/2015/9/8/chartex" xmlns:cx2="http://schemas.microsoft.com/office/drawing/2015/10/21/chartex" xmlns:cx3="http://schemas.microsoft.com/office/drawing/2016/5/9/chartex" xmlns:cx4="http://schemas.microsoft.com/office/drawing/2016/5/10/chartex" xmlns:cx5="http://schemas.microsoft.com/office/drawing/2016/5/11/chartex" xmlns:cx6="http://schemas.microsoft.com/office/drawing/2016/5/12/chartex" xmlns:cx7="http://schemas.microsoft.com/office/drawing/2016/5/13/chartex" xmlns:cx8="http://schemas.microsoft.com/office/drawing/2016/5/14/chartex" xmlns:mc="http://schemas.openxmlformats.org/markup-compatibility/2006" xmlns:aink="http://schemas.microsoft.com/office/drawing/2016/ink" xmlns:am3d="http://schemas.microsoft.com/office/drawing/2017/model3d" xmlns:o="urn:schemas-microsoft-com:office:office" xmlns:r="http://schemas.openxmlformats.org/officeDocument/2006/relationships" xmlns:m="http://schemas.openxmlformats.org/officeDocument/2006/math" xmlns:v="urn:schemas-microsoft-com:vml" xmlns:wp14="http://schemas.microsoft.com/office/word/2010/wordprocessingDrawing" xmlns:wp="http://schemas.openxmlformats.org/drawingml/2006/wordprocessingDrawing" xmlns:w10="urn:schemas-microsoft-com:office:word" xmlns:w="http://schemas.openxmlformats.org/wordprocessingml/2006/main" xmlns:w14="http://schemas.microsoft.com/office/word/2010/wordml" xmlns:w15="http://schemas.microsoft.com/office/word/2012/wordml" xmlns:w16cex="http://schemas.microsoft.com/office/word/2018/wordml/cex" xmlns:w16cid="http://schemas.microsoft.com/office/word/2016/wordml/cid" xmlns:w16="http://schemas.microsoft.com/office/word/2018/wordml" xmlns:w16sdtdh="http://schemas.microsoft.com/office/word/2020/wordml/sdtdatahash" xmlns:w16se="http://schemas.microsoft.com/office/word/2015/wordml/symex" xmlns:wpg="http://schemas.microsoft.com/office/word/2010/wordprocessingGroup" xmlns:wpi="http://schemas.microsoft.com/office/word/2010/wordprocessingInk" xmlns:wne="http://schemas.microsoft.com/office/word/2006/wordml" xmlns:wps="http://schemas.microsoft.com/office/word/2010/wordprocessingShape" mc:Ignorable="w14 w15 w16se w16cid w16 w16cex w16sdtdh wp14">
+  <w:endnote w:type="separator" w:id="-1">
+    <w:p>
+      <w:pPr>
+        <w:spacing w:after="0"/>
+      </w:pPr>
+      <w:r>
+        <w:separator/>
+      </w:r>
+    </w:p>
+  </w:endnote>
+  <w:endnote w:type="continuationSeparator" w:id="0">
+    <w:p>
+      <w:pPr>
+        <w:spacing w:after="0"/>
+      </w:pPr>
+      <w:r>
+        <w:continuationSeparator/>
+      </w:r>
+    </w:p>
+  </w:endnote>
+</w:endnotes>
+</file>
+
+<file path=word/footnotes.xml><?xml version="1.0" encoding="utf-8"?>
+<w:footnotes xmlns:wpc="http://schemas.microsoft.com/office/word/2010/wordprocessingCanvas" xmlns:cx="http://schemas.microsoft.com/office/drawing/2014/chartex" xmlns:cx1="http://schemas.microsoft.com/office/drawing/2015/9/8/chartex" xmlns:cx2="http://schemas.microsoft.com/office/drawing/2015/10/21/chartex" xmlns:cx3="http://schemas.microsoft.com/office/drawing/2016/5/9/chartex" xmlns:cx4="http://schemas.microsoft.com/office/drawing/2016/5/10/chartex" xmlns:cx5="http://schemas.microsoft.com/office/drawing/2016/5/11/chartex" xmlns:cx6="http://schemas.microsoft.com/office/drawing/2016/5/12/chartex" xmlns:cx7="http://schemas.microsoft.com/office/drawing/2016/5/13/chartex" xmlns:cx8="http://schemas.microsoft.com/office/drawing/2016/5/14/chartex" xmlns:mc="http://schemas.openxmlformats.org/markup-compatibility/2006" xmlns:aink="http://schemas.microsoft.com/office/drawing/2016/ink" xmlns:am3d="http://schemas.microsoft.com/office/drawing/2017/model3d" xmlns:o="urn:schemas-microsoft-com:office:office" xmlns:r="http://schemas.openxmlformats.org/officeDocument/2006/relationships" xmlns:m="http://schemas.openxmlformats.org/officeDocument/2006/math" xmlns:v="urn:schemas-microsoft-com:vml" xmlns:wp14="http://schemas.microsoft.com/office/word/2010/wordprocessingDrawing" xmlns:wp="http://schemas.openxmlformats.org/drawingml/2006/wordprocessingDrawing" xmlns:w10="urn:schemas-microsoft-com:office:word" xmlns:w="http://schemas.openxmlformats.org/wordprocessingml/2006/main" xmlns:w14="http://schemas.microsoft.com/office/word/2010/wordml" xmlns:w15="http://schemas.microsoft.com/office/word/2012/wordml" xmlns:w16cex="http://schemas.microsoft.com/office/word/2018/wordml/cex" xmlns:w16cid="http://schemas.microsoft.com/office/word/2016/wordml/cid" xmlns:w16="http://schemas.microsoft.com/office/word/2018/wordml" xmlns:w16sdtdh="http://schemas.microsoft.com/office/word/2020/wordml/sdtdatahash" xmlns:w16se="http://schemas.microsoft.com/office/word/2015/wordml/symex" xmlns:wpg="http://schemas.microsoft.com/office/word/2010/wordprocessingGroup" xmlns:wpi="http://schemas.microsoft.com/office/word/2010/wordprocessingInk" xmlns:wne="http://schemas.microsoft.com/office/word/2006/wordml" xmlns:wps="http://schemas.microsoft.com/office/word/2010/wordprocessingShape" mc:Ignorable="w14 w15 w16se w16cid w16 w16cex w16sdtdh wp14">
+  <w:footnote w:type="separator" w:id="-1">
+    <w:p>
+      <w:pPr>
+        <w:spacing w:after="0"/>
+      </w:pPr>
+      <w:r>
+        <w:separator/>
+      </w:r>
+    </w:p>
+  </w:footnote>
+  <w:footnote w:type="continuationSeparator" w:id="0">
+    <w:p>
+      <w:pPr>
+        <w:spacing w:after="0"/>
+      </w:pPr>
+      <w:r>
+        <w:continuationSeparator/>
+      </w:r>
+    </w:p>
+  </w:footnote>
+</w:footnotes>
 </file>
 
 <file path=word/numbering.xml><?xml version="1.0" encoding="utf-8"?>
@@ -767,6 +1242,119 @@
     </w:lvl>
   </w:abstractNum>
   <w:abstractNum w:abstractNumId="11" w15:restartNumberingAfterBreak="0">
+    <w:nsid w:val="0F513F05"/>
+    <w:multiLevelType w:val="hybridMultilevel"/>
+    <w:tmpl w:val="C3DC8828"/>
+    <w:lvl w:ilvl="0" w:tplc="04090001">
+      <w:start w:val="1"/>
+      <w:numFmt w:val="bullet"/>
+      <w:lvlText w:val=""/>
+      <w:lvlJc w:val="left"/>
+      <w:pPr>
+        <w:ind w:left="720" w:hanging="360"/>
+      </w:pPr>
+      <w:rPr>
+        <w:rFonts w:ascii="Symbol" w:hAnsi="Symbol" w:hint="default"/>
+      </w:rPr>
+    </w:lvl>
+    <w:lvl w:ilvl="1" w:tplc="04090003" w:tentative="1">
+      <w:start w:val="1"/>
+      <w:numFmt w:val="bullet"/>
+      <w:lvlText w:val="o"/>
+      <w:lvlJc w:val="left"/>
+      <w:pPr>
+        <w:ind w:left="1440" w:hanging="360"/>
+      </w:pPr>
+      <w:rPr>
+        <w:rFonts w:ascii="Courier New" w:hAnsi="Courier New" w:cs="Courier New" w:hint="default"/>
+      </w:rPr>
+    </w:lvl>
+    <w:lvl w:ilvl="2" w:tplc="04090005" w:tentative="1">
+      <w:start w:val="1"/>
+      <w:numFmt w:val="bullet"/>
+      <w:lvlText w:val=""/>
+      <w:lvlJc w:val="left"/>
+      <w:pPr>
+        <w:ind w:left="2160" w:hanging="360"/>
+      </w:pPr>
+      <w:rPr>
+        <w:rFonts w:ascii="Wingdings" w:hAnsi="Wingdings" w:hint="default"/>
+      </w:rPr>
+    </w:lvl>
+    <w:lvl w:ilvl="3" w:tplc="04090001" w:tentative="1">
+      <w:start w:val="1"/>
+      <w:numFmt w:val="bullet"/>
+      <w:lvlText w:val=""/>
+      <w:lvlJc w:val="left"/>
+      <w:pPr>
+        <w:ind w:left="2880" w:hanging="360"/>
+      </w:pPr>
+      <w:rPr>
+        <w:rFonts w:ascii="Symbol" w:hAnsi="Symbol" w:hint="default"/>
+      </w:rPr>
+    </w:lvl>
+    <w:lvl w:ilvl="4" w:tplc="04090003" w:tentative="1">
+      <w:start w:val="1"/>
+      <w:numFmt w:val="bullet"/>
+      <w:lvlText w:val="o"/>
+      <w:lvlJc w:val="left"/>
+      <w:pPr>
+        <w:ind w:left="3600" w:hanging="360"/>
+      </w:pPr>
+      <w:rPr>
+        <w:rFonts w:ascii="Courier New" w:hAnsi="Courier New" w:cs="Courier New" w:hint="default"/>
+      </w:rPr>
+    </w:lvl>
+    <w:lvl w:ilvl="5" w:tplc="04090005" w:tentative="1">
+      <w:start w:val="1"/>
+      <w:numFmt w:val="bullet"/>
+      <w:lvlText w:val=""/>
+      <w:lvlJc w:val="left"/>
+      <w:pPr>
+        <w:ind w:left="4320" w:hanging="360"/>
+      </w:pPr>
+      <w:rPr>
+        <w:rFonts w:ascii="Wingdings" w:hAnsi="Wingdings" w:hint="default"/>
+      </w:rPr>
+    </w:lvl>
+    <w:lvl w:ilvl="6" w:tplc="04090001" w:tentative="1">
+      <w:start w:val="1"/>
+      <w:numFmt w:val="bullet"/>
+      <w:lvlText w:val=""/>
+      <w:lvlJc w:val="left"/>
+      <w:pPr>
+        <w:ind w:left="5040" w:hanging="360"/>
+      </w:pPr>
+      <w:rPr>
+        <w:rFonts w:ascii="Symbol" w:hAnsi="Symbol" w:hint="default"/>
+      </w:rPr>
+    </w:lvl>
+    <w:lvl w:ilvl="7" w:tplc="04090003" w:tentative="1">
+      <w:start w:val="1"/>
+      <w:numFmt w:val="bullet"/>
+      <w:lvlText w:val="o"/>
+      <w:lvlJc w:val="left"/>
+      <w:pPr>
+        <w:ind w:left="5760" w:hanging="360"/>
+      </w:pPr>
+      <w:rPr>
+        <w:rFonts w:ascii="Courier New" w:hAnsi="Courier New" w:cs="Courier New" w:hint="default"/>
+      </w:rPr>
+    </w:lvl>
+    <w:lvl w:ilvl="8" w:tplc="04090005" w:tentative="1">
+      <w:start w:val="1"/>
+      <w:numFmt w:val="bullet"/>
+      <w:lvlText w:val=""/>
+      <w:lvlJc w:val="left"/>
+      <w:pPr>
+        <w:ind w:left="6480" w:hanging="360"/>
+      </w:pPr>
+      <w:rPr>
+        <w:rFonts w:ascii="Wingdings" w:hAnsi="Wingdings" w:hint="default"/>
+      </w:rPr>
+    </w:lvl>
+  </w:abstractNum>
+  <w:abstractNum w:abstractNumId="12" w15:restartNumberingAfterBreak="0">
     <w:nsid w:val="117D165B"/>
     <w:multiLevelType w:val="hybridMultilevel"/>
     <w:tmpl w:val="A358FD36"/>
@@ -852,7 +1440,120 @@
       </w:pPr>
     </w:lvl>
   </w:abstractNum>
-  <w:abstractNum w:abstractNumId="12" w15:restartNumberingAfterBreak="0">
+  <w:abstractNum w:abstractNumId="13" w15:restartNumberingAfterBreak="0">
+    <w:nsid w:val="1B845F54"/>
+    <w:multiLevelType w:val="hybridMultilevel"/>
+    <w:tmpl w:val="E68AEA86"/>
+    <w:lvl w:ilvl="0" w:tplc="04090001">
+      <w:start w:val="1"/>
+      <w:numFmt w:val="bullet"/>
+      <w:lvlText w:val=""/>
+      <w:lvlJc w:val="left"/>
+      <w:pPr>
+        <w:ind w:left="720" w:hanging="360"/>
+      </w:pPr>
+      <w:rPr>
+        <w:rFonts w:ascii="Symbol" w:hAnsi="Symbol" w:hint="default"/>
+      </w:rPr>
+    </w:lvl>
+    <w:lvl w:ilvl="1" w:tplc="04090003" w:tentative="1">
+      <w:start w:val="1"/>
+      <w:numFmt w:val="bullet"/>
+      <w:lvlText w:val="o"/>
+      <w:lvlJc w:val="left"/>
+      <w:pPr>
+        <w:ind w:left="1440" w:hanging="360"/>
+      </w:pPr>
+      <w:rPr>
+        <w:rFonts w:ascii="Courier New" w:hAnsi="Courier New" w:cs="Courier New" w:hint="default"/>
+      </w:rPr>
+    </w:lvl>
+    <w:lvl w:ilvl="2" w:tplc="04090005" w:tentative="1">
+      <w:start w:val="1"/>
+      <w:numFmt w:val="bullet"/>
+      <w:lvlText w:val=""/>
+      <w:lvlJc w:val="left"/>
+      <w:pPr>
+        <w:ind w:left="2160" w:hanging="360"/>
+      </w:pPr>
+      <w:rPr>
+        <w:rFonts w:ascii="Wingdings" w:hAnsi="Wingdings" w:hint="default"/>
+      </w:rPr>
+    </w:lvl>
+    <w:lvl w:ilvl="3" w:tplc="04090001" w:tentative="1">
+      <w:start w:val="1"/>
+      <w:numFmt w:val="bullet"/>
+      <w:lvlText w:val=""/>
+      <w:lvlJc w:val="left"/>
+      <w:pPr>
+        <w:ind w:left="2880" w:hanging="360"/>
+      </w:pPr>
+      <w:rPr>
+        <w:rFonts w:ascii="Symbol" w:hAnsi="Symbol" w:hint="default"/>
+      </w:rPr>
+    </w:lvl>
+    <w:lvl w:ilvl="4" w:tplc="04090003" w:tentative="1">
+      <w:start w:val="1"/>
+      <w:numFmt w:val="bullet"/>
+      <w:lvlText w:val="o"/>
+      <w:lvlJc w:val="left"/>
+      <w:pPr>
+        <w:ind w:left="3600" w:hanging="360"/>
+      </w:pPr>
+      <w:rPr>
+        <w:rFonts w:ascii="Courier New" w:hAnsi="Courier New" w:cs="Courier New" w:hint="default"/>
+      </w:rPr>
+    </w:lvl>
+    <w:lvl w:ilvl="5" w:tplc="04090005" w:tentative="1">
+      <w:start w:val="1"/>
+      <w:numFmt w:val="bullet"/>
+      <w:lvlText w:val=""/>
+      <w:lvlJc w:val="left"/>
+      <w:pPr>
+        <w:ind w:left="4320" w:hanging="360"/>
+      </w:pPr>
+      <w:rPr>
+        <w:rFonts w:ascii="Wingdings" w:hAnsi="Wingdings" w:hint="default"/>
+      </w:rPr>
+    </w:lvl>
+    <w:lvl w:ilvl="6" w:tplc="04090001" w:tentative="1">
+      <w:start w:val="1"/>
+      <w:numFmt w:val="bullet"/>
+      <w:lvlText w:val=""/>
+      <w:lvlJc w:val="left"/>
+      <w:pPr>
+        <w:ind w:left="5040" w:hanging="360"/>
+      </w:pPr>
+      <w:rPr>
+        <w:rFonts w:ascii="Symbol" w:hAnsi="Symbol" w:hint="default"/>
+      </w:rPr>
+    </w:lvl>
+    <w:lvl w:ilvl="7" w:tplc="04090003" w:tentative="1">
+      <w:start w:val="1"/>
+      <w:numFmt w:val="bullet"/>
+      <w:lvlText w:val="o"/>
+      <w:lvlJc w:val="left"/>
+      <w:pPr>
+        <w:ind w:left="5760" w:hanging="360"/>
+      </w:pPr>
+      <w:rPr>
+        <w:rFonts w:ascii="Courier New" w:hAnsi="Courier New" w:cs="Courier New" w:hint="default"/>
+      </w:rPr>
+    </w:lvl>
+    <w:lvl w:ilvl="8" w:tplc="04090005" w:tentative="1">
+      <w:start w:val="1"/>
+      <w:numFmt w:val="bullet"/>
+      <w:lvlText w:val=""/>
+      <w:lvlJc w:val="left"/>
+      <w:pPr>
+        <w:ind w:left="6480" w:hanging="360"/>
+      </w:pPr>
+      <w:rPr>
+        <w:rFonts w:ascii="Wingdings" w:hAnsi="Wingdings" w:hint="default"/>
+      </w:rPr>
+    </w:lvl>
+  </w:abstractNum>
+  <w:abstractNum w:abstractNumId="14" w15:restartNumberingAfterBreak="0">
     <w:nsid w:val="21515E7B"/>
     <w:multiLevelType w:val="hybridMultilevel"/>
     <w:tmpl w:val="805E0038"/>
@@ -966,7 +1667,7 @@
       </w:rPr>
     </w:lvl>
   </w:abstractNum>
-  <w:abstractNum w:abstractNumId="13" w15:restartNumberingAfterBreak="0">
+  <w:abstractNum w:abstractNumId="15" w15:restartNumberingAfterBreak="0">
     <w:nsid w:val="2CD47A1B"/>
     <w:multiLevelType w:val="multilevel"/>
     <w:tmpl w:val="AA866742"/>
@@ -1082,7 +1783,7 @@
       </w:rPr>
     </w:lvl>
   </w:abstractNum>
-  <w:abstractNum w:abstractNumId="14" w15:restartNumberingAfterBreak="0">
+  <w:abstractNum w:abstractNumId="16" w15:restartNumberingAfterBreak="0">
     <w:nsid w:val="37711FA7"/>
     <w:multiLevelType w:val="hybridMultilevel"/>
     <w:tmpl w:val="22FEDA86"/>
@@ -1168,7 +1869,7 @@
       </w:pPr>
     </w:lvl>
   </w:abstractNum>
-  <w:abstractNum w:abstractNumId="15" w15:restartNumberingAfterBreak="0">
+  <w:abstractNum w:abstractNumId="17" w15:restartNumberingAfterBreak="0">
     <w:nsid w:val="470B27A6"/>
     <w:multiLevelType w:val="hybridMultilevel"/>
     <w:tmpl w:val="4134FE34"/>
@@ -1281,10 +1982,349 @@
       </w:rPr>
     </w:lvl>
   </w:abstractNum>
-  <w:abstractNum w:abstractNumId="16" w15:restartNumberingAfterBreak="0">
+  <w:abstractNum w:abstractNumId="18" w15:restartNumberingAfterBreak="0">
     <w:nsid w:val="4A100835"/>
     <w:multiLevelType w:val="hybridMultilevel"/>
     <w:tmpl w:val="2D381DF6"/>
+    <w:lvl w:ilvl="0" w:tplc="04090001">
+      <w:start w:val="1"/>
+      <w:numFmt w:val="bullet"/>
+      <w:lvlText w:val=""/>
+      <w:lvlJc w:val="left"/>
+      <w:pPr>
+        <w:ind w:left="720" w:hanging="360"/>
+      </w:pPr>
+      <w:rPr>
+        <w:rFonts w:ascii="Symbol" w:hAnsi="Symbol" w:hint="default"/>
+      </w:rPr>
+    </w:lvl>
+    <w:lvl w:ilvl="1" w:tplc="04090003" w:tentative="1">
+      <w:start w:val="1"/>
+      <w:numFmt w:val="bullet"/>
+      <w:lvlText w:val="o"/>
+      <w:lvlJc w:val="left"/>
+      <w:pPr>
+        <w:ind w:left="1440" w:hanging="360"/>
+      </w:pPr>
+      <w:rPr>
+        <w:rFonts w:ascii="Courier New" w:hAnsi="Courier New" w:cs="Courier New" w:hint="default"/>
+      </w:rPr>
+    </w:lvl>
+    <w:lvl w:ilvl="2" w:tplc="04090005" w:tentative="1">
+      <w:start w:val="1"/>
+      <w:numFmt w:val="bullet"/>
+      <w:lvlText w:val=""/>
+      <w:lvlJc w:val="left"/>
+      <w:pPr>
+        <w:ind w:left="2160" w:hanging="360"/>
+      </w:pPr>
+      <w:rPr>
+        <w:rFonts w:ascii="Wingdings" w:hAnsi="Wingdings" w:hint="default"/>
+      </w:rPr>
+    </w:lvl>
+    <w:lvl w:ilvl="3" w:tplc="04090001" w:tentative="1">
+      <w:start w:val="1"/>
+      <w:numFmt w:val="bullet"/>
+      <w:lvlText w:val=""/>
+      <w:lvlJc w:val="left"/>
+      <w:pPr>
+        <w:ind w:left="2880" w:hanging="360"/>
+      </w:pPr>
+      <w:rPr>
+        <w:rFonts w:ascii="Symbol" w:hAnsi="Symbol" w:hint="default"/>
+      </w:rPr>
+    </w:lvl>
+    <w:lvl w:ilvl="4" w:tplc="04090003" w:tentative="1">
+      <w:start w:val="1"/>
+      <w:numFmt w:val="bullet"/>
+      <w:lvlText w:val="o"/>
+      <w:lvlJc w:val="left"/>
+      <w:pPr>
+        <w:ind w:left="3600" w:hanging="360"/>
+      </w:pPr>
+      <w:rPr>
+        <w:rFonts w:ascii="Courier New" w:hAnsi="Courier New" w:cs="Courier New" w:hint="default"/>
+      </w:rPr>
+    </w:lvl>
+    <w:lvl w:ilvl="5" w:tplc="04090005" w:tentative="1">
+      <w:start w:val="1"/>
+      <w:numFmt w:val="bullet"/>
+      <w:lvlText w:val=""/>
+      <w:lvlJc w:val="left"/>
+      <w:pPr>
+        <w:ind w:left="4320" w:hanging="360"/>
+      </w:pPr>
+      <w:rPr>
+        <w:rFonts w:ascii="Wingdings" w:hAnsi="Wingdings" w:hint="default"/>
+      </w:rPr>
+    </w:lvl>
+    <w:lvl w:ilvl="6" w:tplc="04090001" w:tentative="1">
+      <w:start w:val="1"/>
+      <w:numFmt w:val="bullet"/>
+      <w:lvlText w:val=""/>
+      <w:lvlJc w:val="left"/>
+      <w:pPr>
+        <w:ind w:left="5040" w:hanging="360"/>
+      </w:pPr>
+      <w:rPr>
+        <w:rFonts w:ascii="Symbol" w:hAnsi="Symbol" w:hint="default"/>
+      </w:rPr>
+    </w:lvl>
+    <w:lvl w:ilvl="7" w:tplc="04090003" w:tentative="1">
+      <w:start w:val="1"/>
+      <w:numFmt w:val="bullet"/>
+      <w:lvlText w:val="o"/>
+      <w:lvlJc w:val="left"/>
+      <w:pPr>
+        <w:ind w:left="5760" w:hanging="360"/>
+      </w:pPr>
+      <w:rPr>
+        <w:rFonts w:ascii="Courier New" w:hAnsi="Courier New" w:cs="Courier New" w:hint="default"/>
+      </w:rPr>
+    </w:lvl>
+    <w:lvl w:ilvl="8" w:tplc="04090005" w:tentative="1">
+      <w:start w:val="1"/>
+      <w:numFmt w:val="bullet"/>
+      <w:lvlText w:val=""/>
+      <w:lvlJc w:val="left"/>
+      <w:pPr>
+        <w:ind w:left="6480" w:hanging="360"/>
+      </w:pPr>
+      <w:rPr>
+        <w:rFonts w:ascii="Wingdings" w:hAnsi="Wingdings" w:hint="default"/>
+      </w:rPr>
+    </w:lvl>
+  </w:abstractNum>
+  <w:abstractNum w:abstractNumId="19" w15:restartNumberingAfterBreak="0">
+    <w:nsid w:val="73554DEE"/>
+    <w:multiLevelType w:val="hybridMultilevel"/>
+    <w:tmpl w:val="E3B6833E"/>
+    <w:lvl w:ilvl="0" w:tplc="04090001">
+      <w:start w:val="1"/>
+      <w:numFmt w:val="bullet"/>
+      <w:lvlText w:val=""/>
+      <w:lvlJc w:val="left"/>
+      <w:pPr>
+        <w:ind w:left="720" w:hanging="360"/>
+      </w:pPr>
+      <w:rPr>
+        <w:rFonts w:ascii="Symbol" w:hAnsi="Symbol" w:hint="default"/>
+      </w:rPr>
+    </w:lvl>
+    <w:lvl w:ilvl="1" w:tplc="04090003" w:tentative="1">
+      <w:start w:val="1"/>
+      <w:numFmt w:val="bullet"/>
+      <w:lvlText w:val="o"/>
+      <w:lvlJc w:val="left"/>
+      <w:pPr>
+        <w:ind w:left="1440" w:hanging="360"/>
+      </w:pPr>
+      <w:rPr>
+        <w:rFonts w:ascii="Courier New" w:hAnsi="Courier New" w:cs="Courier New" w:hint="default"/>
+      </w:rPr>
+    </w:lvl>
+    <w:lvl w:ilvl="2" w:tplc="04090005" w:tentative="1">
+      <w:start w:val="1"/>
+      <w:numFmt w:val="bullet"/>
+      <w:lvlText w:val=""/>
+      <w:lvlJc w:val="left"/>
+      <w:pPr>
+        <w:ind w:left="2160" w:hanging="360"/>
+      </w:pPr>
+      <w:rPr>
+        <w:rFonts w:ascii="Wingdings" w:hAnsi="Wingdings" w:hint="default"/>
+      </w:rPr>
+    </w:lvl>
+    <w:lvl w:ilvl="3" w:tplc="04090001" w:tentative="1">
+      <w:start w:val="1"/>
+      <w:numFmt w:val="bullet"/>
+      <w:lvlText w:val=""/>
+      <w:lvlJc w:val="left"/>
+      <w:pPr>
+        <w:ind w:left="2880" w:hanging="360"/>
+      </w:pPr>
+      <w:rPr>
+        <w:rFonts w:ascii="Symbol" w:hAnsi="Symbol" w:hint="default"/>
+      </w:rPr>
+    </w:lvl>
+    <w:lvl w:ilvl="4" w:tplc="04090003" w:tentative="1">
+      <w:start w:val="1"/>
+      <w:numFmt w:val="bullet"/>
+      <w:lvlText w:val="o"/>
+      <w:lvlJc w:val="left"/>
+      <w:pPr>
+        <w:ind w:left="3600" w:hanging="360"/>
+      </w:pPr>
+      <w:rPr>
+        <w:rFonts w:ascii="Courier New" w:hAnsi="Courier New" w:cs="Courier New" w:hint="default"/>
+      </w:rPr>
+    </w:lvl>
+    <w:lvl w:ilvl="5" w:tplc="04090005" w:tentative="1">
+      <w:start w:val="1"/>
+      <w:numFmt w:val="bullet"/>
+      <w:lvlText w:val=""/>
+      <w:lvlJc w:val="left"/>
+      <w:pPr>
+        <w:ind w:left="4320" w:hanging="360"/>
+      </w:pPr>
+      <w:rPr>
+        <w:rFonts w:ascii="Wingdings" w:hAnsi="Wingdings" w:hint="default"/>
+      </w:rPr>
+    </w:lvl>
+    <w:lvl w:ilvl="6" w:tplc="04090001" w:tentative="1">
+      <w:start w:val="1"/>
+      <w:numFmt w:val="bullet"/>
+      <w:lvlText w:val=""/>
+      <w:lvlJc w:val="left"/>
+      <w:pPr>
+        <w:ind w:left="5040" w:hanging="360"/>
+      </w:pPr>
+      <w:rPr>
+        <w:rFonts w:ascii="Symbol" w:hAnsi="Symbol" w:hint="default"/>
+      </w:rPr>
+    </w:lvl>
+    <w:lvl w:ilvl="7" w:tplc="04090003" w:tentative="1">
+      <w:start w:val="1"/>
+      <w:numFmt w:val="bullet"/>
+      <w:lvlText w:val="o"/>
+      <w:lvlJc w:val="left"/>
+      <w:pPr>
+        <w:ind w:left="5760" w:hanging="360"/>
+      </w:pPr>
+      <w:rPr>
+        <w:rFonts w:ascii="Courier New" w:hAnsi="Courier New" w:cs="Courier New" w:hint="default"/>
+      </w:rPr>
+    </w:lvl>
+    <w:lvl w:ilvl="8" w:tplc="04090005" w:tentative="1">
+      <w:start w:val="1"/>
+      <w:numFmt w:val="bullet"/>
+      <w:lvlText w:val=""/>
+      <w:lvlJc w:val="left"/>
+      <w:pPr>
+        <w:ind w:left="6480" w:hanging="360"/>
+      </w:pPr>
+      <w:rPr>
+        <w:rFonts w:ascii="Wingdings" w:hAnsi="Wingdings" w:hint="default"/>
+      </w:rPr>
+    </w:lvl>
+  </w:abstractNum>
+  <w:abstractNum w:abstractNumId="20" w15:restartNumberingAfterBreak="0">
+    <w:nsid w:val="73BC4502"/>
+    <w:multiLevelType w:val="hybridMultilevel"/>
+    <w:tmpl w:val="329E6890"/>
+    <w:lvl w:ilvl="0" w:tplc="04090001">
+      <w:start w:val="1"/>
+      <w:numFmt w:val="bullet"/>
+      <w:lvlText w:val=""/>
+      <w:lvlJc w:val="left"/>
+      <w:pPr>
+        <w:ind w:left="720" w:hanging="360"/>
+      </w:pPr>
+      <w:rPr>
+        <w:rFonts w:ascii="Symbol" w:hAnsi="Symbol" w:hint="default"/>
+      </w:rPr>
+    </w:lvl>
+    <w:lvl w:ilvl="1" w:tplc="04090003" w:tentative="1">
+      <w:start w:val="1"/>
+      <w:numFmt w:val="bullet"/>
+      <w:lvlText w:val="o"/>
+      <w:lvlJc w:val="left"/>
+      <w:pPr>
+        <w:ind w:left="1440" w:hanging="360"/>
+      </w:pPr>
+      <w:rPr>
+        <w:rFonts w:ascii="Courier New" w:hAnsi="Courier New" w:cs="Courier New" w:hint="default"/>
+      </w:rPr>
+    </w:lvl>
+    <w:lvl w:ilvl="2" w:tplc="04090005" w:tentative="1">
+      <w:start w:val="1"/>
+      <w:numFmt w:val="bullet"/>
+      <w:lvlText w:val=""/>
+      <w:lvlJc w:val="left"/>
+      <w:pPr>
+        <w:ind w:left="2160" w:hanging="360"/>
+      </w:pPr>
+      <w:rPr>
+        <w:rFonts w:ascii="Wingdings" w:hAnsi="Wingdings" w:hint="default"/>
+      </w:rPr>
+    </w:lvl>
+    <w:lvl w:ilvl="3" w:tplc="04090001" w:tentative="1">
+      <w:start w:val="1"/>
+      <w:numFmt w:val="bullet"/>
+      <w:lvlText w:val=""/>
+      <w:lvlJc w:val="left"/>
+      <w:pPr>
+        <w:ind w:left="2880" w:hanging="360"/>
+      </w:pPr>
+      <w:rPr>
+        <w:rFonts w:ascii="Symbol" w:hAnsi="Symbol" w:hint="default"/>
+      </w:rPr>
+    </w:lvl>
+    <w:lvl w:ilvl="4" w:tplc="04090003" w:tentative="1">
+      <w:start w:val="1"/>
+      <w:numFmt w:val="bullet"/>
+      <w:lvlText w:val="o"/>
+      <w:lvlJc w:val="left"/>
+      <w:pPr>
+        <w:ind w:left="3600" w:hanging="360"/>
+      </w:pPr>
+      <w:rPr>
+        <w:rFonts w:ascii="Courier New" w:hAnsi="Courier New" w:cs="Courier New" w:hint="default"/>
+      </w:rPr>
+    </w:lvl>
+    <w:lvl w:ilvl="5" w:tplc="04090005" w:tentative="1">
+      <w:start w:val="1"/>
+      <w:numFmt w:val="bullet"/>
+      <w:lvlText w:val=""/>
+      <w:lvlJc w:val="left"/>
+      <w:pPr>
+        <w:ind w:left="4320" w:hanging="360"/>
+      </w:pPr>
+      <w:rPr>
+        <w:rFonts w:ascii="Wingdings" w:hAnsi="Wingdings" w:hint="default"/>
+      </w:rPr>
+    </w:lvl>
+    <w:lvl w:ilvl="6" w:tplc="04090001" w:tentative="1">
+      <w:start w:val="1"/>
+      <w:numFmt w:val="bullet"/>
+      <w:lvlText w:val=""/>
+      <w:lvlJc w:val="left"/>
+      <w:pPr>
+        <w:ind w:left="5040" w:hanging="360"/>
+      </w:pPr>
+      <w:rPr>
+        <w:rFonts w:ascii="Symbol" w:hAnsi="Symbol" w:hint="default"/>
+      </w:rPr>
+    </w:lvl>
+    <w:lvl w:ilvl="7" w:tplc="04090003" w:tentative="1">
+      <w:start w:val="1"/>
+      <w:numFmt w:val="bullet"/>
+      <w:lvlText w:val="o"/>
+      <w:lvlJc w:val="left"/>
+      <w:pPr>
+        <w:ind w:left="5760" w:hanging="360"/>
+      </w:pPr>
+      <w:rPr>
+        <w:rFonts w:ascii="Courier New" w:hAnsi="Courier New" w:cs="Courier New" w:hint="default"/>
+      </w:rPr>
+    </w:lvl>
+    <w:lvl w:ilvl="8" w:tplc="04090005" w:tentative="1">
+      <w:start w:val="1"/>
+      <w:numFmt w:val="bullet"/>
+      <w:lvlText w:val=""/>
+      <w:lvlJc w:val="left"/>
+      <w:pPr>
+        <w:ind w:left="6480" w:hanging="360"/>
+      </w:pPr>
+      <w:rPr>
+        <w:rFonts w:ascii="Wingdings" w:hAnsi="Wingdings" w:hint="default"/>
+      </w:rPr>
+    </w:lvl>
+  </w:abstractNum>
+  <w:abstractNum w:abstractNumId="21" w15:restartNumberingAfterBreak="0">
+    <w:nsid w:val="78CB4BDE"/>
+    <w:multiLevelType w:val="hybridMultilevel"/>
+    <w:tmpl w:val="A5401418"/>
     <w:lvl w:ilvl="0" w:tplc="04090001">
       <w:start w:val="1"/>
       <w:numFmt w:val="bullet"/>
@@ -1422,28 +2462,43 @@
     <w:abstractNumId w:val="0"/>
   </w:num>
   <w:num w:numId="10">
-    <w:abstractNumId w:val="13"/>
+    <w:abstractNumId w:val="15"/>
   </w:num>
   <w:num w:numId="11">
-    <w:abstractNumId w:val="15"/>
+    <w:abstractNumId w:val="17"/>
   </w:num>
   <w:num w:numId="12">
-    <w:abstractNumId w:val="14"/>
+    <w:abstractNumId w:val="16"/>
   </w:num>
   <w:num w:numId="13">
-    <w:abstractNumId w:val="11"/>
+    <w:abstractNumId w:val="12"/>
   </w:num>
   <w:num w:numId="14">
     <w:abstractNumId w:val="10"/>
   </w:num>
   <w:num w:numId="15">
-    <w:abstractNumId w:val="16"/>
+    <w:abstractNumId w:val="18"/>
   </w:num>
   <w:num w:numId="16">
     <w:abstractNumId w:val="9"/>
   </w:num>
   <w:num w:numId="17">
-    <w:abstractNumId w:val="12"/>
+    <w:abstractNumId w:val="14"/>
+  </w:num>
+  <w:num w:numId="18">
+    <w:abstractNumId w:val="19"/>
+  </w:num>
+  <w:num w:numId="19">
+    <w:abstractNumId w:val="20"/>
+  </w:num>
+  <w:num w:numId="20">
+    <w:abstractNumId w:val="21"/>
+  </w:num>
+  <w:num w:numId="21">
+    <w:abstractNumId w:val="11"/>
+  </w:num>
+  <w:num w:numId="22">
+    <w:abstractNumId w:val="13"/>
   </w:num>
 </w:numbering>
 </file>
@@ -2069,6 +3124,7 @@
   <w:style w:type="character" w:default="1" w:styleId="DefaultParagraphFont">
     <w:name w:val="Default Paragraph Font"/>
     <w:uiPriority w:val="1"/>
+    <w:semiHidden/>
     <w:unhideWhenUsed/>
   </w:style>
   <w:style w:type="table" w:default="1" w:styleId="TableNormal">

</xml_diff>

<commit_message>
chore: learn basics of image generation in docker
</commit_message>
<xml_diff>
--- a/docker/docker.docx
+++ b/docker/docker.docx
@@ -805,7 +805,305 @@
         <w:pStyle w:val="Heading2"/>
       </w:pPr>
       <w:r>
-        <w:t>Other Components</w:t>
+        <w:t>Other Terms</w:t>
+      </w:r>
+    </w:p>
+    <w:p>
+      <w:pPr>
+        <w:pStyle w:val="ListParagraph"/>
+        <w:numPr>
+          <w:ilvl w:val="0"/>
+          <w:numId w:val="23"/>
+        </w:numPr>
+      </w:pPr>
+      <w:r>
+        <w:t>Docker host probably refers to the OS or the VM that dockerd that’s called Docker Server I guess</w:t>
+      </w:r>
+      <w:r>
+        <w:t>,</w:t>
+      </w:r>
+      <w:r>
+        <w:t xml:space="preserve"> runs on.</w:t>
+      </w:r>
+    </w:p>
+    <w:p>
+      <w:pPr>
+        <w:pStyle w:val="ListParagraph"/>
+        <w:numPr>
+          <w:ilvl w:val="0"/>
+          <w:numId w:val="23"/>
+        </w:numPr>
+      </w:pPr>
+      <w:r>
+        <w:t xml:space="preserve">Docker Registry </w:t>
+      </w:r>
+      <w:r>
+        <w:t>is a place that images can be stored in and pulled from. It can be a public registry like ducker hub or a private one on AWS for example.</w:t>
+      </w:r>
+    </w:p>
+    <w:p>
+      <w:pPr>
+        <w:pStyle w:val="Heading1"/>
+      </w:pPr>
+      <w:r>
+        <w:t>Docker Image Generation</w:t>
+      </w:r>
+    </w:p>
+    <w:p>
+      <w:r>
+        <w:t>There are three ways to generate docker images</w:t>
+      </w:r>
+      <w:r>
+        <w:t>. We go through each one to generate a docker image out of spring boot projects.</w:t>
+      </w:r>
+    </w:p>
+    <w:p>
+      <w:pPr>
+        <w:pStyle w:val="Heading2"/>
+      </w:pPr>
+      <w:r>
+        <w:lastRenderedPageBreak/>
+        <w:t>Docker</w:t>
+      </w:r>
+      <w:r>
+        <w:t>f</w:t>
+      </w:r>
+      <w:r>
+        <w:t>ile</w:t>
+      </w:r>
+    </w:p>
+    <w:p>
+      <w:pPr>
+        <w:pStyle w:val="NoSpacing"/>
+        <w:rPr>
+          <w:shd w:val="clear" w:color="auto" w:fill="FFFFFF"/>
+        </w:rPr>
+      </w:pPr>
+      <w:r>
+        <w:rPr>
+          <w:shd w:val="clear" w:color="auto" w:fill="FFFFFF"/>
+        </w:rPr>
+        <w:t>Docker builds images by reading the instructions from a Dockerfile. A Dockerfile is a text file containing instructions for building your source code.</w:t>
+      </w:r>
+    </w:p>
+    <w:p>
+      <w:pPr>
+        <w:pStyle w:val="NoSpacing"/>
+        <w:numPr>
+          <w:ilvl w:val="0"/>
+          <w:numId w:val="24"/>
+        </w:numPr>
+      </w:pPr>
+      <w:r>
+        <w:rPr>
+          <w:shd w:val="clear" w:color="auto" w:fill="FFFFFF"/>
+        </w:rPr>
+        <w:t>As a side note, this guy uses the JAR packaging to make a docker image out of his spring boot project.</w:t>
+      </w:r>
+    </w:p>
+    <w:p>
+      <w:pPr>
+        <w:pStyle w:val="NoSpacing"/>
+        <w:numPr>
+          <w:ilvl w:val="0"/>
+          <w:numId w:val="24"/>
+        </w:numPr>
+      </w:pPr>
+      <w:r>
+        <w:rPr>
+          <w:shd w:val="clear" w:color="auto" w:fill="FFFFFF"/>
+        </w:rPr>
+        <w:t xml:space="preserve">The JAR file contains all the dependencies needed to run the app except for Java Itself and I think that the JDK and Java SE library is not present inside the JAR file and the host OS will provide </w:t>
+      </w:r>
+      <w:r>
+        <w:rPr>
+          <w:shd w:val="clear" w:color="auto" w:fill="FFFFFF"/>
+        </w:rPr>
+        <w:t>it.</w:t>
+      </w:r>
+      <w:r>
+        <w:rPr>
+          <w:shd w:val="clear" w:color="auto" w:fill="FFFFFF"/>
+        </w:rPr>
+        <w:t xml:space="preserve"> This type of JAR files containing all the dependencies and things you need to run the app on its own called Fat/Uber JAR.</w:t>
+      </w:r>
+    </w:p>
+    <w:p>
+      <w:pPr>
+        <w:pStyle w:val="NoSpacing"/>
+        <w:ind w:left="720"/>
+      </w:pPr>
+    </w:p>
+    <w:p>
+      <w:pPr>
+        <w:pStyle w:val="NoSpacing"/>
+        <w:numPr>
+          <w:ilvl w:val="0"/>
+          <w:numId w:val="24"/>
+        </w:numPr>
+      </w:pPr>
+      <w:r>
+        <w:t>The spring-boot-mvn-plugin that is added to the build tag of the POM is used this way:</w:t>
+      </w:r>
+    </w:p>
+    <w:p>
+      <w:pPr>
+        <w:pStyle w:val="NoSpacing"/>
+        <w:ind w:left="1080"/>
+      </w:pPr>
+    </w:p>
+    <w:p>
+      <w:pPr>
+        <w:pStyle w:val="code-snippet"/>
+        <w:jc w:val="center"/>
+        <w:rPr>
+          <w:b/>
+          <w:bCs/>
+        </w:rPr>
+      </w:pPr>
+      <w:r>
+        <w:rPr>
+          <w:b/>
+          <w:bCs/>
+        </w:rPr>
+        <w:t>mvn spring-boot:run</w:t>
+      </w:r>
+    </w:p>
+    <w:p>
+      <w:pPr>
+        <w:ind w:left="720"/>
+      </w:pPr>
+      <w:r>
+        <w:t>I’m almost sure that this command runs the application without creating a jar file and the running that jar.</w:t>
+      </w:r>
+    </w:p>
+    <w:p>
+      <w:pPr>
+        <w:pStyle w:val="ListParagraph"/>
+        <w:numPr>
+          <w:ilvl w:val="0"/>
+          <w:numId w:val="28"/>
+        </w:numPr>
+      </w:pPr>
+      <w:r>
+        <w:t>If you want to run the JAR file with java:</w:t>
+      </w:r>
+    </w:p>
+    <w:p>
+      <w:pPr>
+        <w:pStyle w:val="ListParagraph"/>
+        <w:ind w:left="1080"/>
+      </w:pPr>
+    </w:p>
+    <w:p>
+      <w:pPr>
+        <w:pStyle w:val="ListParagraph"/>
+        <w:ind w:left="1080"/>
+        <w:jc w:val="center"/>
+        <w:rPr>
+          <w:rFonts w:ascii="Courier New" w:hAnsi="Courier New" w:cs="LiberationMono"/>
+          <w:b/>
+          <w:bCs/>
+          <w:szCs w:val="29"/>
+        </w:rPr>
+      </w:pPr>
+      <w:r>
+        <w:rPr>
+          <w:rFonts w:ascii="Courier New" w:hAnsi="Courier New" w:cs="LiberationMono"/>
+          <w:b/>
+          <w:bCs/>
+          <w:szCs w:val="29"/>
+        </w:rPr>
+        <w:t>j</w:t>
+      </w:r>
+      <w:r>
+        <w:rPr>
+          <w:rFonts w:ascii="Courier New" w:hAnsi="Courier New" w:cs="LiberationMono"/>
+          <w:b/>
+          <w:bCs/>
+          <w:szCs w:val="29"/>
+        </w:rPr>
+        <w:t xml:space="preserve">ava -jar </w:t>
+      </w:r>
+      <w:r>
+        <w:rPr>
+          <w:rFonts w:ascii="Courier New" w:hAnsi="Courier New" w:cs="LiberationMono"/>
+          <w:b/>
+          <w:bCs/>
+          <w:szCs w:val="29"/>
+        </w:rPr>
+        <w:t>target/</w:t>
+      </w:r>
+      <w:r>
+        <w:rPr>
+          <w:rFonts w:ascii="Courier New" w:hAnsi="Courier New" w:cs="LiberationMono"/>
+          <w:b/>
+          <w:bCs/>
+          <w:szCs w:val="29"/>
+        </w:rPr>
+        <w:t>artifact-id-version.jar</w:t>
+      </w:r>
+    </w:p>
+    <w:p>
+      <w:pPr>
+        <w:pStyle w:val="ListParagraph"/>
+        <w:numPr>
+          <w:ilvl w:val="0"/>
+          <w:numId w:val="28"/>
+        </w:numPr>
+      </w:pPr>
+      <w:r>
+        <w:t>The same out put will show up on the terminal running both commands.</w:t>
+      </w:r>
+    </w:p>
+    <w:p>
+      <w:pPr>
+        <w:pStyle w:val="ListParagraph"/>
+        <w:numPr>
+          <w:ilvl w:val="0"/>
+          <w:numId w:val="29"/>
+        </w:numPr>
+      </w:pPr>
+      <w:r>
+        <w:t xml:space="preserve">Back to docker: to make a docker image out of the spring boot project, you create a file with the exact name of </w:t>
+      </w:r>
+      <w:r>
+        <w:rPr>
+          <w:b/>
+          <w:bCs/>
+        </w:rPr>
+        <w:t>Dockerfile</w:t>
+      </w:r>
+      <w:r>
+        <w:t xml:space="preserve"> without any extension in the root of your project.</w:t>
+      </w:r>
+    </w:p>
+    <w:p>
+      <w:pPr>
+        <w:pStyle w:val="NoSpacing"/>
+        <w:ind w:left="1133"/>
+      </w:pPr>
+    </w:p>
+    <w:p>
+      <w:pPr>
+        <w:pStyle w:val="Heading2"/>
+      </w:pPr>
+      <w:r>
+        <w:t>Build</w:t>
+      </w:r>
+      <w:r>
+        <w:t>p</w:t>
+      </w:r>
+      <w:r>
+        <w:t>acks</w:t>
+      </w:r>
+    </w:p>
+    <w:p>
+      <w:pPr>
+        <w:pStyle w:val="Heading2"/>
+      </w:pPr>
+      <w:r>
+        <w:t>Google Jib</w:t>
       </w:r>
     </w:p>
     <w:p/>
@@ -1441,6 +1739,345 @@
     </w:lvl>
   </w:abstractNum>
   <w:abstractNum w:abstractNumId="13" w15:restartNumberingAfterBreak="0">
+    <w:nsid w:val="14577E0E"/>
+    <w:multiLevelType w:val="hybridMultilevel"/>
+    <w:tmpl w:val="5776A6A6"/>
+    <w:lvl w:ilvl="0" w:tplc="04090001">
+      <w:start w:val="1"/>
+      <w:numFmt w:val="bullet"/>
+      <w:lvlText w:val=""/>
+      <w:lvlJc w:val="left"/>
+      <w:pPr>
+        <w:ind w:left="1853" w:hanging="360"/>
+      </w:pPr>
+      <w:rPr>
+        <w:rFonts w:ascii="Symbol" w:hAnsi="Symbol" w:hint="default"/>
+      </w:rPr>
+    </w:lvl>
+    <w:lvl w:ilvl="1" w:tplc="04090003" w:tentative="1">
+      <w:start w:val="1"/>
+      <w:numFmt w:val="bullet"/>
+      <w:lvlText w:val="o"/>
+      <w:lvlJc w:val="left"/>
+      <w:pPr>
+        <w:ind w:left="2573" w:hanging="360"/>
+      </w:pPr>
+      <w:rPr>
+        <w:rFonts w:ascii="Courier New" w:hAnsi="Courier New" w:cs="Courier New" w:hint="default"/>
+      </w:rPr>
+    </w:lvl>
+    <w:lvl w:ilvl="2" w:tplc="04090005" w:tentative="1">
+      <w:start w:val="1"/>
+      <w:numFmt w:val="bullet"/>
+      <w:lvlText w:val=""/>
+      <w:lvlJc w:val="left"/>
+      <w:pPr>
+        <w:ind w:left="3293" w:hanging="360"/>
+      </w:pPr>
+      <w:rPr>
+        <w:rFonts w:ascii="Wingdings" w:hAnsi="Wingdings" w:hint="default"/>
+      </w:rPr>
+    </w:lvl>
+    <w:lvl w:ilvl="3" w:tplc="04090001" w:tentative="1">
+      <w:start w:val="1"/>
+      <w:numFmt w:val="bullet"/>
+      <w:lvlText w:val=""/>
+      <w:lvlJc w:val="left"/>
+      <w:pPr>
+        <w:ind w:left="4013" w:hanging="360"/>
+      </w:pPr>
+      <w:rPr>
+        <w:rFonts w:ascii="Symbol" w:hAnsi="Symbol" w:hint="default"/>
+      </w:rPr>
+    </w:lvl>
+    <w:lvl w:ilvl="4" w:tplc="04090003" w:tentative="1">
+      <w:start w:val="1"/>
+      <w:numFmt w:val="bullet"/>
+      <w:lvlText w:val="o"/>
+      <w:lvlJc w:val="left"/>
+      <w:pPr>
+        <w:ind w:left="4733" w:hanging="360"/>
+      </w:pPr>
+      <w:rPr>
+        <w:rFonts w:ascii="Courier New" w:hAnsi="Courier New" w:cs="Courier New" w:hint="default"/>
+      </w:rPr>
+    </w:lvl>
+    <w:lvl w:ilvl="5" w:tplc="04090005" w:tentative="1">
+      <w:start w:val="1"/>
+      <w:numFmt w:val="bullet"/>
+      <w:lvlText w:val=""/>
+      <w:lvlJc w:val="left"/>
+      <w:pPr>
+        <w:ind w:left="5453" w:hanging="360"/>
+      </w:pPr>
+      <w:rPr>
+        <w:rFonts w:ascii="Wingdings" w:hAnsi="Wingdings" w:hint="default"/>
+      </w:rPr>
+    </w:lvl>
+    <w:lvl w:ilvl="6" w:tplc="04090001" w:tentative="1">
+      <w:start w:val="1"/>
+      <w:numFmt w:val="bullet"/>
+      <w:lvlText w:val=""/>
+      <w:lvlJc w:val="left"/>
+      <w:pPr>
+        <w:ind w:left="6173" w:hanging="360"/>
+      </w:pPr>
+      <w:rPr>
+        <w:rFonts w:ascii="Symbol" w:hAnsi="Symbol" w:hint="default"/>
+      </w:rPr>
+    </w:lvl>
+    <w:lvl w:ilvl="7" w:tplc="04090003" w:tentative="1">
+      <w:start w:val="1"/>
+      <w:numFmt w:val="bullet"/>
+      <w:lvlText w:val="o"/>
+      <w:lvlJc w:val="left"/>
+      <w:pPr>
+        <w:ind w:left="6893" w:hanging="360"/>
+      </w:pPr>
+      <w:rPr>
+        <w:rFonts w:ascii="Courier New" w:hAnsi="Courier New" w:cs="Courier New" w:hint="default"/>
+      </w:rPr>
+    </w:lvl>
+    <w:lvl w:ilvl="8" w:tplc="04090005" w:tentative="1">
+      <w:start w:val="1"/>
+      <w:numFmt w:val="bullet"/>
+      <w:lvlText w:val=""/>
+      <w:lvlJc w:val="left"/>
+      <w:pPr>
+        <w:ind w:left="7613" w:hanging="360"/>
+      </w:pPr>
+      <w:rPr>
+        <w:rFonts w:ascii="Wingdings" w:hAnsi="Wingdings" w:hint="default"/>
+      </w:rPr>
+    </w:lvl>
+  </w:abstractNum>
+  <w:abstractNum w:abstractNumId="14" w15:restartNumberingAfterBreak="0">
+    <w:nsid w:val="15730258"/>
+    <w:multiLevelType w:val="hybridMultilevel"/>
+    <w:tmpl w:val="5336A1C6"/>
+    <w:lvl w:ilvl="0" w:tplc="04090001">
+      <w:start w:val="1"/>
+      <w:numFmt w:val="bullet"/>
+      <w:lvlText w:val=""/>
+      <w:lvlJc w:val="left"/>
+      <w:pPr>
+        <w:ind w:left="1133" w:hanging="360"/>
+      </w:pPr>
+      <w:rPr>
+        <w:rFonts w:ascii="Symbol" w:hAnsi="Symbol" w:hint="default"/>
+      </w:rPr>
+    </w:lvl>
+    <w:lvl w:ilvl="1" w:tplc="04090003" w:tentative="1">
+      <w:start w:val="1"/>
+      <w:numFmt w:val="bullet"/>
+      <w:lvlText w:val="o"/>
+      <w:lvlJc w:val="left"/>
+      <w:pPr>
+        <w:ind w:left="1853" w:hanging="360"/>
+      </w:pPr>
+      <w:rPr>
+        <w:rFonts w:ascii="Courier New" w:hAnsi="Courier New" w:cs="Courier New" w:hint="default"/>
+      </w:rPr>
+    </w:lvl>
+    <w:lvl w:ilvl="2" w:tplc="04090005" w:tentative="1">
+      <w:start w:val="1"/>
+      <w:numFmt w:val="bullet"/>
+      <w:lvlText w:val=""/>
+      <w:lvlJc w:val="left"/>
+      <w:pPr>
+        <w:ind w:left="2573" w:hanging="360"/>
+      </w:pPr>
+      <w:rPr>
+        <w:rFonts w:ascii="Wingdings" w:hAnsi="Wingdings" w:hint="default"/>
+      </w:rPr>
+    </w:lvl>
+    <w:lvl w:ilvl="3" w:tplc="04090001" w:tentative="1">
+      <w:start w:val="1"/>
+      <w:numFmt w:val="bullet"/>
+      <w:lvlText w:val=""/>
+      <w:lvlJc w:val="left"/>
+      <w:pPr>
+        <w:ind w:left="3293" w:hanging="360"/>
+      </w:pPr>
+      <w:rPr>
+        <w:rFonts w:ascii="Symbol" w:hAnsi="Symbol" w:hint="default"/>
+      </w:rPr>
+    </w:lvl>
+    <w:lvl w:ilvl="4" w:tplc="04090003" w:tentative="1">
+      <w:start w:val="1"/>
+      <w:numFmt w:val="bullet"/>
+      <w:lvlText w:val="o"/>
+      <w:lvlJc w:val="left"/>
+      <w:pPr>
+        <w:ind w:left="4013" w:hanging="360"/>
+      </w:pPr>
+      <w:rPr>
+        <w:rFonts w:ascii="Courier New" w:hAnsi="Courier New" w:cs="Courier New" w:hint="default"/>
+      </w:rPr>
+    </w:lvl>
+    <w:lvl w:ilvl="5" w:tplc="04090005" w:tentative="1">
+      <w:start w:val="1"/>
+      <w:numFmt w:val="bullet"/>
+      <w:lvlText w:val=""/>
+      <w:lvlJc w:val="left"/>
+      <w:pPr>
+        <w:ind w:left="4733" w:hanging="360"/>
+      </w:pPr>
+      <w:rPr>
+        <w:rFonts w:ascii="Wingdings" w:hAnsi="Wingdings" w:hint="default"/>
+      </w:rPr>
+    </w:lvl>
+    <w:lvl w:ilvl="6" w:tplc="04090001" w:tentative="1">
+      <w:start w:val="1"/>
+      <w:numFmt w:val="bullet"/>
+      <w:lvlText w:val=""/>
+      <w:lvlJc w:val="left"/>
+      <w:pPr>
+        <w:ind w:left="5453" w:hanging="360"/>
+      </w:pPr>
+      <w:rPr>
+        <w:rFonts w:ascii="Symbol" w:hAnsi="Symbol" w:hint="default"/>
+      </w:rPr>
+    </w:lvl>
+    <w:lvl w:ilvl="7" w:tplc="04090003" w:tentative="1">
+      <w:start w:val="1"/>
+      <w:numFmt w:val="bullet"/>
+      <w:lvlText w:val="o"/>
+      <w:lvlJc w:val="left"/>
+      <w:pPr>
+        <w:ind w:left="6173" w:hanging="360"/>
+      </w:pPr>
+      <w:rPr>
+        <w:rFonts w:ascii="Courier New" w:hAnsi="Courier New" w:cs="Courier New" w:hint="default"/>
+      </w:rPr>
+    </w:lvl>
+    <w:lvl w:ilvl="8" w:tplc="04090005" w:tentative="1">
+      <w:start w:val="1"/>
+      <w:numFmt w:val="bullet"/>
+      <w:lvlText w:val=""/>
+      <w:lvlJc w:val="left"/>
+      <w:pPr>
+        <w:ind w:left="6893" w:hanging="360"/>
+      </w:pPr>
+      <w:rPr>
+        <w:rFonts w:ascii="Wingdings" w:hAnsi="Wingdings" w:hint="default"/>
+      </w:rPr>
+    </w:lvl>
+  </w:abstractNum>
+  <w:abstractNum w:abstractNumId="15" w15:restartNumberingAfterBreak="0">
+    <w:nsid w:val="1A9E4CF6"/>
+    <w:multiLevelType w:val="hybridMultilevel"/>
+    <w:tmpl w:val="91C83C70"/>
+    <w:lvl w:ilvl="0" w:tplc="04090001">
+      <w:start w:val="1"/>
+      <w:numFmt w:val="bullet"/>
+      <w:lvlText w:val=""/>
+      <w:lvlJc w:val="left"/>
+      <w:pPr>
+        <w:ind w:left="720" w:hanging="360"/>
+      </w:pPr>
+      <w:rPr>
+        <w:rFonts w:ascii="Symbol" w:hAnsi="Symbol" w:hint="default"/>
+      </w:rPr>
+    </w:lvl>
+    <w:lvl w:ilvl="1" w:tplc="04090003" w:tentative="1">
+      <w:start w:val="1"/>
+      <w:numFmt w:val="bullet"/>
+      <w:lvlText w:val="o"/>
+      <w:lvlJc w:val="left"/>
+      <w:pPr>
+        <w:ind w:left="1440" w:hanging="360"/>
+      </w:pPr>
+      <w:rPr>
+        <w:rFonts w:ascii="Courier New" w:hAnsi="Courier New" w:cs="Courier New" w:hint="default"/>
+      </w:rPr>
+    </w:lvl>
+    <w:lvl w:ilvl="2" w:tplc="04090005" w:tentative="1">
+      <w:start w:val="1"/>
+      <w:numFmt w:val="bullet"/>
+      <w:lvlText w:val=""/>
+      <w:lvlJc w:val="left"/>
+      <w:pPr>
+        <w:ind w:left="2160" w:hanging="360"/>
+      </w:pPr>
+      <w:rPr>
+        <w:rFonts w:ascii="Wingdings" w:hAnsi="Wingdings" w:hint="default"/>
+      </w:rPr>
+    </w:lvl>
+    <w:lvl w:ilvl="3" w:tplc="04090001" w:tentative="1">
+      <w:start w:val="1"/>
+      <w:numFmt w:val="bullet"/>
+      <w:lvlText w:val=""/>
+      <w:lvlJc w:val="left"/>
+      <w:pPr>
+        <w:ind w:left="2880" w:hanging="360"/>
+      </w:pPr>
+      <w:rPr>
+        <w:rFonts w:ascii="Symbol" w:hAnsi="Symbol" w:hint="default"/>
+      </w:rPr>
+    </w:lvl>
+    <w:lvl w:ilvl="4" w:tplc="04090003" w:tentative="1">
+      <w:start w:val="1"/>
+      <w:numFmt w:val="bullet"/>
+      <w:lvlText w:val="o"/>
+      <w:lvlJc w:val="left"/>
+      <w:pPr>
+        <w:ind w:left="3600" w:hanging="360"/>
+      </w:pPr>
+      <w:rPr>
+        <w:rFonts w:ascii="Courier New" w:hAnsi="Courier New" w:cs="Courier New" w:hint="default"/>
+      </w:rPr>
+    </w:lvl>
+    <w:lvl w:ilvl="5" w:tplc="04090005" w:tentative="1">
+      <w:start w:val="1"/>
+      <w:numFmt w:val="bullet"/>
+      <w:lvlText w:val=""/>
+      <w:lvlJc w:val="left"/>
+      <w:pPr>
+        <w:ind w:left="4320" w:hanging="360"/>
+      </w:pPr>
+      <w:rPr>
+        <w:rFonts w:ascii="Wingdings" w:hAnsi="Wingdings" w:hint="default"/>
+      </w:rPr>
+    </w:lvl>
+    <w:lvl w:ilvl="6" w:tplc="04090001" w:tentative="1">
+      <w:start w:val="1"/>
+      <w:numFmt w:val="bullet"/>
+      <w:lvlText w:val=""/>
+      <w:lvlJc w:val="left"/>
+      <w:pPr>
+        <w:ind w:left="5040" w:hanging="360"/>
+      </w:pPr>
+      <w:rPr>
+        <w:rFonts w:ascii="Symbol" w:hAnsi="Symbol" w:hint="default"/>
+      </w:rPr>
+    </w:lvl>
+    <w:lvl w:ilvl="7" w:tplc="04090003" w:tentative="1">
+      <w:start w:val="1"/>
+      <w:numFmt w:val="bullet"/>
+      <w:lvlText w:val="o"/>
+      <w:lvlJc w:val="left"/>
+      <w:pPr>
+        <w:ind w:left="5760" w:hanging="360"/>
+      </w:pPr>
+      <w:rPr>
+        <w:rFonts w:ascii="Courier New" w:hAnsi="Courier New" w:cs="Courier New" w:hint="default"/>
+      </w:rPr>
+    </w:lvl>
+    <w:lvl w:ilvl="8" w:tplc="04090005" w:tentative="1">
+      <w:start w:val="1"/>
+      <w:numFmt w:val="bullet"/>
+      <w:lvlText w:val=""/>
+      <w:lvlJc w:val="left"/>
+      <w:pPr>
+        <w:ind w:left="6480" w:hanging="360"/>
+      </w:pPr>
+      <w:rPr>
+        <w:rFonts w:ascii="Wingdings" w:hAnsi="Wingdings" w:hint="default"/>
+      </w:rPr>
+    </w:lvl>
+  </w:abstractNum>
+  <w:abstractNum w:abstractNumId="16" w15:restartNumberingAfterBreak="0">
     <w:nsid w:val="1B845F54"/>
     <w:multiLevelType w:val="hybridMultilevel"/>
     <w:tmpl w:val="E68AEA86"/>
@@ -1553,7 +2190,120 @@
       </w:rPr>
     </w:lvl>
   </w:abstractNum>
-  <w:abstractNum w:abstractNumId="14" w15:restartNumberingAfterBreak="0">
+  <w:abstractNum w:abstractNumId="17" w15:restartNumberingAfterBreak="0">
+    <w:nsid w:val="1C326AA9"/>
+    <w:multiLevelType w:val="hybridMultilevel"/>
+    <w:tmpl w:val="5ED6CEC4"/>
+    <w:lvl w:ilvl="0" w:tplc="04090001">
+      <w:start w:val="1"/>
+      <w:numFmt w:val="bullet"/>
+      <w:lvlText w:val=""/>
+      <w:lvlJc w:val="left"/>
+      <w:pPr>
+        <w:ind w:left="720" w:hanging="360"/>
+      </w:pPr>
+      <w:rPr>
+        <w:rFonts w:ascii="Symbol" w:hAnsi="Symbol" w:hint="default"/>
+      </w:rPr>
+    </w:lvl>
+    <w:lvl w:ilvl="1" w:tplc="04090003" w:tentative="1">
+      <w:start w:val="1"/>
+      <w:numFmt w:val="bullet"/>
+      <w:lvlText w:val="o"/>
+      <w:lvlJc w:val="left"/>
+      <w:pPr>
+        <w:ind w:left="1440" w:hanging="360"/>
+      </w:pPr>
+      <w:rPr>
+        <w:rFonts w:ascii="Courier New" w:hAnsi="Courier New" w:cs="Courier New" w:hint="default"/>
+      </w:rPr>
+    </w:lvl>
+    <w:lvl w:ilvl="2" w:tplc="04090005" w:tentative="1">
+      <w:start w:val="1"/>
+      <w:numFmt w:val="bullet"/>
+      <w:lvlText w:val=""/>
+      <w:lvlJc w:val="left"/>
+      <w:pPr>
+        <w:ind w:left="2160" w:hanging="360"/>
+      </w:pPr>
+      <w:rPr>
+        <w:rFonts w:ascii="Wingdings" w:hAnsi="Wingdings" w:hint="default"/>
+      </w:rPr>
+    </w:lvl>
+    <w:lvl w:ilvl="3" w:tplc="04090001" w:tentative="1">
+      <w:start w:val="1"/>
+      <w:numFmt w:val="bullet"/>
+      <w:lvlText w:val=""/>
+      <w:lvlJc w:val="left"/>
+      <w:pPr>
+        <w:ind w:left="2880" w:hanging="360"/>
+      </w:pPr>
+      <w:rPr>
+        <w:rFonts w:ascii="Symbol" w:hAnsi="Symbol" w:hint="default"/>
+      </w:rPr>
+    </w:lvl>
+    <w:lvl w:ilvl="4" w:tplc="04090003" w:tentative="1">
+      <w:start w:val="1"/>
+      <w:numFmt w:val="bullet"/>
+      <w:lvlText w:val="o"/>
+      <w:lvlJc w:val="left"/>
+      <w:pPr>
+        <w:ind w:left="3600" w:hanging="360"/>
+      </w:pPr>
+      <w:rPr>
+        <w:rFonts w:ascii="Courier New" w:hAnsi="Courier New" w:cs="Courier New" w:hint="default"/>
+      </w:rPr>
+    </w:lvl>
+    <w:lvl w:ilvl="5" w:tplc="04090005" w:tentative="1">
+      <w:start w:val="1"/>
+      <w:numFmt w:val="bullet"/>
+      <w:lvlText w:val=""/>
+      <w:lvlJc w:val="left"/>
+      <w:pPr>
+        <w:ind w:left="4320" w:hanging="360"/>
+      </w:pPr>
+      <w:rPr>
+        <w:rFonts w:ascii="Wingdings" w:hAnsi="Wingdings" w:hint="default"/>
+      </w:rPr>
+    </w:lvl>
+    <w:lvl w:ilvl="6" w:tplc="04090001" w:tentative="1">
+      <w:start w:val="1"/>
+      <w:numFmt w:val="bullet"/>
+      <w:lvlText w:val=""/>
+      <w:lvlJc w:val="left"/>
+      <w:pPr>
+        <w:ind w:left="5040" w:hanging="360"/>
+      </w:pPr>
+      <w:rPr>
+        <w:rFonts w:ascii="Symbol" w:hAnsi="Symbol" w:hint="default"/>
+      </w:rPr>
+    </w:lvl>
+    <w:lvl w:ilvl="7" w:tplc="04090003" w:tentative="1">
+      <w:start w:val="1"/>
+      <w:numFmt w:val="bullet"/>
+      <w:lvlText w:val="o"/>
+      <w:lvlJc w:val="left"/>
+      <w:pPr>
+        <w:ind w:left="5760" w:hanging="360"/>
+      </w:pPr>
+      <w:rPr>
+        <w:rFonts w:ascii="Courier New" w:hAnsi="Courier New" w:cs="Courier New" w:hint="default"/>
+      </w:rPr>
+    </w:lvl>
+    <w:lvl w:ilvl="8" w:tplc="04090005" w:tentative="1">
+      <w:start w:val="1"/>
+      <w:numFmt w:val="bullet"/>
+      <w:lvlText w:val=""/>
+      <w:lvlJc w:val="left"/>
+      <w:pPr>
+        <w:ind w:left="6480" w:hanging="360"/>
+      </w:pPr>
+      <w:rPr>
+        <w:rFonts w:ascii="Wingdings" w:hAnsi="Wingdings" w:hint="default"/>
+      </w:rPr>
+    </w:lvl>
+  </w:abstractNum>
+  <w:abstractNum w:abstractNumId="18" w15:restartNumberingAfterBreak="0">
     <w:nsid w:val="21515E7B"/>
     <w:multiLevelType w:val="hybridMultilevel"/>
     <w:tmpl w:val="805E0038"/>
@@ -1667,7 +2417,120 @@
       </w:rPr>
     </w:lvl>
   </w:abstractNum>
-  <w:abstractNum w:abstractNumId="15" w15:restartNumberingAfterBreak="0">
+  <w:abstractNum w:abstractNumId="19" w15:restartNumberingAfterBreak="0">
+    <w:nsid w:val="268A3225"/>
+    <w:multiLevelType w:val="hybridMultilevel"/>
+    <w:tmpl w:val="F3409F28"/>
+    <w:lvl w:ilvl="0" w:tplc="A9C472E8">
+      <w:start w:val="1"/>
+      <w:numFmt w:val="bullet"/>
+      <w:lvlText w:val=""/>
+      <w:lvlJc w:val="left"/>
+      <w:pPr>
+        <w:ind w:left="1080" w:hanging="360"/>
+      </w:pPr>
+      <w:rPr>
+        <w:rFonts w:ascii="Symbol" w:hAnsi="Symbol" w:hint="default"/>
+      </w:rPr>
+    </w:lvl>
+    <w:lvl w:ilvl="1" w:tplc="04090003" w:tentative="1">
+      <w:start w:val="1"/>
+      <w:numFmt w:val="bullet"/>
+      <w:lvlText w:val="o"/>
+      <w:lvlJc w:val="left"/>
+      <w:pPr>
+        <w:ind w:left="1800" w:hanging="360"/>
+      </w:pPr>
+      <w:rPr>
+        <w:rFonts w:ascii="Courier New" w:hAnsi="Courier New" w:cs="Courier New" w:hint="default"/>
+      </w:rPr>
+    </w:lvl>
+    <w:lvl w:ilvl="2" w:tplc="04090005" w:tentative="1">
+      <w:start w:val="1"/>
+      <w:numFmt w:val="bullet"/>
+      <w:lvlText w:val=""/>
+      <w:lvlJc w:val="left"/>
+      <w:pPr>
+        <w:ind w:left="2520" w:hanging="360"/>
+      </w:pPr>
+      <w:rPr>
+        <w:rFonts w:ascii="Wingdings" w:hAnsi="Wingdings" w:hint="default"/>
+      </w:rPr>
+    </w:lvl>
+    <w:lvl w:ilvl="3" w:tplc="04090001" w:tentative="1">
+      <w:start w:val="1"/>
+      <w:numFmt w:val="bullet"/>
+      <w:lvlText w:val=""/>
+      <w:lvlJc w:val="left"/>
+      <w:pPr>
+        <w:ind w:left="3240" w:hanging="360"/>
+      </w:pPr>
+      <w:rPr>
+        <w:rFonts w:ascii="Symbol" w:hAnsi="Symbol" w:hint="default"/>
+      </w:rPr>
+    </w:lvl>
+    <w:lvl w:ilvl="4" w:tplc="04090003" w:tentative="1">
+      <w:start w:val="1"/>
+      <w:numFmt w:val="bullet"/>
+      <w:lvlText w:val="o"/>
+      <w:lvlJc w:val="left"/>
+      <w:pPr>
+        <w:ind w:left="3960" w:hanging="360"/>
+      </w:pPr>
+      <w:rPr>
+        <w:rFonts w:ascii="Courier New" w:hAnsi="Courier New" w:cs="Courier New" w:hint="default"/>
+      </w:rPr>
+    </w:lvl>
+    <w:lvl w:ilvl="5" w:tplc="04090005" w:tentative="1">
+      <w:start w:val="1"/>
+      <w:numFmt w:val="bullet"/>
+      <w:lvlText w:val=""/>
+      <w:lvlJc w:val="left"/>
+      <w:pPr>
+        <w:ind w:left="4680" w:hanging="360"/>
+      </w:pPr>
+      <w:rPr>
+        <w:rFonts w:ascii="Wingdings" w:hAnsi="Wingdings" w:hint="default"/>
+      </w:rPr>
+    </w:lvl>
+    <w:lvl w:ilvl="6" w:tplc="04090001" w:tentative="1">
+      <w:start w:val="1"/>
+      <w:numFmt w:val="bullet"/>
+      <w:lvlText w:val=""/>
+      <w:lvlJc w:val="left"/>
+      <w:pPr>
+        <w:ind w:left="5400" w:hanging="360"/>
+      </w:pPr>
+      <w:rPr>
+        <w:rFonts w:ascii="Symbol" w:hAnsi="Symbol" w:hint="default"/>
+      </w:rPr>
+    </w:lvl>
+    <w:lvl w:ilvl="7" w:tplc="04090003" w:tentative="1">
+      <w:start w:val="1"/>
+      <w:numFmt w:val="bullet"/>
+      <w:lvlText w:val="o"/>
+      <w:lvlJc w:val="left"/>
+      <w:pPr>
+        <w:ind w:left="6120" w:hanging="360"/>
+      </w:pPr>
+      <w:rPr>
+        <w:rFonts w:ascii="Courier New" w:hAnsi="Courier New" w:cs="Courier New" w:hint="default"/>
+      </w:rPr>
+    </w:lvl>
+    <w:lvl w:ilvl="8" w:tplc="04090005" w:tentative="1">
+      <w:start w:val="1"/>
+      <w:numFmt w:val="bullet"/>
+      <w:lvlText w:val=""/>
+      <w:lvlJc w:val="left"/>
+      <w:pPr>
+        <w:ind w:left="6840" w:hanging="360"/>
+      </w:pPr>
+      <w:rPr>
+        <w:rFonts w:ascii="Wingdings" w:hAnsi="Wingdings" w:hint="default"/>
+      </w:rPr>
+    </w:lvl>
+  </w:abstractNum>
+  <w:abstractNum w:abstractNumId="20" w15:restartNumberingAfterBreak="0">
     <w:nsid w:val="2CD47A1B"/>
     <w:multiLevelType w:val="multilevel"/>
     <w:tmpl w:val="AA866742"/>
@@ -1783,7 +2646,7 @@
       </w:rPr>
     </w:lvl>
   </w:abstractNum>
-  <w:abstractNum w:abstractNumId="16" w15:restartNumberingAfterBreak="0">
+  <w:abstractNum w:abstractNumId="21" w15:restartNumberingAfterBreak="0">
     <w:nsid w:val="37711FA7"/>
     <w:multiLevelType w:val="hybridMultilevel"/>
     <w:tmpl w:val="22FEDA86"/>
@@ -1869,7 +2732,120 @@
       </w:pPr>
     </w:lvl>
   </w:abstractNum>
-  <w:abstractNum w:abstractNumId="17" w15:restartNumberingAfterBreak="0">
+  <w:abstractNum w:abstractNumId="22" w15:restartNumberingAfterBreak="0">
+    <w:nsid w:val="3B4E58F9"/>
+    <w:multiLevelType w:val="hybridMultilevel"/>
+    <w:tmpl w:val="A8F8C774"/>
+    <w:lvl w:ilvl="0" w:tplc="A9C472E8">
+      <w:start w:val="1"/>
+      <w:numFmt w:val="bullet"/>
+      <w:lvlText w:val=""/>
+      <w:lvlJc w:val="left"/>
+      <w:pPr>
+        <w:ind w:left="720" w:hanging="360"/>
+      </w:pPr>
+      <w:rPr>
+        <w:rFonts w:ascii="Symbol" w:hAnsi="Symbol" w:hint="default"/>
+      </w:rPr>
+    </w:lvl>
+    <w:lvl w:ilvl="1" w:tplc="04090003" w:tentative="1">
+      <w:start w:val="1"/>
+      <w:numFmt w:val="bullet"/>
+      <w:lvlText w:val="o"/>
+      <w:lvlJc w:val="left"/>
+      <w:pPr>
+        <w:ind w:left="1440" w:hanging="360"/>
+      </w:pPr>
+      <w:rPr>
+        <w:rFonts w:ascii="Courier New" w:hAnsi="Courier New" w:cs="Courier New" w:hint="default"/>
+      </w:rPr>
+    </w:lvl>
+    <w:lvl w:ilvl="2" w:tplc="04090005" w:tentative="1">
+      <w:start w:val="1"/>
+      <w:numFmt w:val="bullet"/>
+      <w:lvlText w:val=""/>
+      <w:lvlJc w:val="left"/>
+      <w:pPr>
+        <w:ind w:left="2160" w:hanging="360"/>
+      </w:pPr>
+      <w:rPr>
+        <w:rFonts w:ascii="Wingdings" w:hAnsi="Wingdings" w:hint="default"/>
+      </w:rPr>
+    </w:lvl>
+    <w:lvl w:ilvl="3" w:tplc="04090001" w:tentative="1">
+      <w:start w:val="1"/>
+      <w:numFmt w:val="bullet"/>
+      <w:lvlText w:val=""/>
+      <w:lvlJc w:val="left"/>
+      <w:pPr>
+        <w:ind w:left="2880" w:hanging="360"/>
+      </w:pPr>
+      <w:rPr>
+        <w:rFonts w:ascii="Symbol" w:hAnsi="Symbol" w:hint="default"/>
+      </w:rPr>
+    </w:lvl>
+    <w:lvl w:ilvl="4" w:tplc="04090003" w:tentative="1">
+      <w:start w:val="1"/>
+      <w:numFmt w:val="bullet"/>
+      <w:lvlText w:val="o"/>
+      <w:lvlJc w:val="left"/>
+      <w:pPr>
+        <w:ind w:left="3600" w:hanging="360"/>
+      </w:pPr>
+      <w:rPr>
+        <w:rFonts w:ascii="Courier New" w:hAnsi="Courier New" w:cs="Courier New" w:hint="default"/>
+      </w:rPr>
+    </w:lvl>
+    <w:lvl w:ilvl="5" w:tplc="04090005" w:tentative="1">
+      <w:start w:val="1"/>
+      <w:numFmt w:val="bullet"/>
+      <w:lvlText w:val=""/>
+      <w:lvlJc w:val="left"/>
+      <w:pPr>
+        <w:ind w:left="4320" w:hanging="360"/>
+      </w:pPr>
+      <w:rPr>
+        <w:rFonts w:ascii="Wingdings" w:hAnsi="Wingdings" w:hint="default"/>
+      </w:rPr>
+    </w:lvl>
+    <w:lvl w:ilvl="6" w:tplc="04090001" w:tentative="1">
+      <w:start w:val="1"/>
+      <w:numFmt w:val="bullet"/>
+      <w:lvlText w:val=""/>
+      <w:lvlJc w:val="left"/>
+      <w:pPr>
+        <w:ind w:left="5040" w:hanging="360"/>
+      </w:pPr>
+      <w:rPr>
+        <w:rFonts w:ascii="Symbol" w:hAnsi="Symbol" w:hint="default"/>
+      </w:rPr>
+    </w:lvl>
+    <w:lvl w:ilvl="7" w:tplc="04090003" w:tentative="1">
+      <w:start w:val="1"/>
+      <w:numFmt w:val="bullet"/>
+      <w:lvlText w:val="o"/>
+      <w:lvlJc w:val="left"/>
+      <w:pPr>
+        <w:ind w:left="5760" w:hanging="360"/>
+      </w:pPr>
+      <w:rPr>
+        <w:rFonts w:ascii="Courier New" w:hAnsi="Courier New" w:cs="Courier New" w:hint="default"/>
+      </w:rPr>
+    </w:lvl>
+    <w:lvl w:ilvl="8" w:tplc="04090005" w:tentative="1">
+      <w:start w:val="1"/>
+      <w:numFmt w:val="bullet"/>
+      <w:lvlText w:val=""/>
+      <w:lvlJc w:val="left"/>
+      <w:pPr>
+        <w:ind w:left="6480" w:hanging="360"/>
+      </w:pPr>
+      <w:rPr>
+        <w:rFonts w:ascii="Wingdings" w:hAnsi="Wingdings" w:hint="default"/>
+      </w:rPr>
+    </w:lvl>
+  </w:abstractNum>
+  <w:abstractNum w:abstractNumId="23" w15:restartNumberingAfterBreak="0">
     <w:nsid w:val="470B27A6"/>
     <w:multiLevelType w:val="hybridMultilevel"/>
     <w:tmpl w:val="4134FE34"/>
@@ -1982,7 +2958,7 @@
       </w:rPr>
     </w:lvl>
   </w:abstractNum>
-  <w:abstractNum w:abstractNumId="18" w15:restartNumberingAfterBreak="0">
+  <w:abstractNum w:abstractNumId="24" w15:restartNumberingAfterBreak="0">
     <w:nsid w:val="4A100835"/>
     <w:multiLevelType w:val="hybridMultilevel"/>
     <w:tmpl w:val="2D381DF6"/>
@@ -2095,7 +3071,120 @@
       </w:rPr>
     </w:lvl>
   </w:abstractNum>
-  <w:abstractNum w:abstractNumId="19" w15:restartNumberingAfterBreak="0">
+  <w:abstractNum w:abstractNumId="25" w15:restartNumberingAfterBreak="0">
+    <w:nsid w:val="50D534E8"/>
+    <w:multiLevelType w:val="hybridMultilevel"/>
+    <w:tmpl w:val="60307286"/>
+    <w:lvl w:ilvl="0" w:tplc="A9C472E8">
+      <w:start w:val="1"/>
+      <w:numFmt w:val="bullet"/>
+      <w:lvlText w:val=""/>
+      <w:lvlJc w:val="left"/>
+      <w:pPr>
+        <w:ind w:left="720" w:hanging="360"/>
+      </w:pPr>
+      <w:rPr>
+        <w:rFonts w:ascii="Symbol" w:hAnsi="Symbol" w:hint="default"/>
+      </w:rPr>
+    </w:lvl>
+    <w:lvl w:ilvl="1" w:tplc="04090003" w:tentative="1">
+      <w:start w:val="1"/>
+      <w:numFmt w:val="bullet"/>
+      <w:lvlText w:val="o"/>
+      <w:lvlJc w:val="left"/>
+      <w:pPr>
+        <w:ind w:left="1440" w:hanging="360"/>
+      </w:pPr>
+      <w:rPr>
+        <w:rFonts w:ascii="Courier New" w:hAnsi="Courier New" w:cs="Courier New" w:hint="default"/>
+      </w:rPr>
+    </w:lvl>
+    <w:lvl w:ilvl="2" w:tplc="04090005" w:tentative="1">
+      <w:start w:val="1"/>
+      <w:numFmt w:val="bullet"/>
+      <w:lvlText w:val=""/>
+      <w:lvlJc w:val="left"/>
+      <w:pPr>
+        <w:ind w:left="2160" w:hanging="360"/>
+      </w:pPr>
+      <w:rPr>
+        <w:rFonts w:ascii="Wingdings" w:hAnsi="Wingdings" w:hint="default"/>
+      </w:rPr>
+    </w:lvl>
+    <w:lvl w:ilvl="3" w:tplc="04090001" w:tentative="1">
+      <w:start w:val="1"/>
+      <w:numFmt w:val="bullet"/>
+      <w:lvlText w:val=""/>
+      <w:lvlJc w:val="left"/>
+      <w:pPr>
+        <w:ind w:left="2880" w:hanging="360"/>
+      </w:pPr>
+      <w:rPr>
+        <w:rFonts w:ascii="Symbol" w:hAnsi="Symbol" w:hint="default"/>
+      </w:rPr>
+    </w:lvl>
+    <w:lvl w:ilvl="4" w:tplc="04090003" w:tentative="1">
+      <w:start w:val="1"/>
+      <w:numFmt w:val="bullet"/>
+      <w:lvlText w:val="o"/>
+      <w:lvlJc w:val="left"/>
+      <w:pPr>
+        <w:ind w:left="3600" w:hanging="360"/>
+      </w:pPr>
+      <w:rPr>
+        <w:rFonts w:ascii="Courier New" w:hAnsi="Courier New" w:cs="Courier New" w:hint="default"/>
+      </w:rPr>
+    </w:lvl>
+    <w:lvl w:ilvl="5" w:tplc="04090005" w:tentative="1">
+      <w:start w:val="1"/>
+      <w:numFmt w:val="bullet"/>
+      <w:lvlText w:val=""/>
+      <w:lvlJc w:val="left"/>
+      <w:pPr>
+        <w:ind w:left="4320" w:hanging="360"/>
+      </w:pPr>
+      <w:rPr>
+        <w:rFonts w:ascii="Wingdings" w:hAnsi="Wingdings" w:hint="default"/>
+      </w:rPr>
+    </w:lvl>
+    <w:lvl w:ilvl="6" w:tplc="04090001" w:tentative="1">
+      <w:start w:val="1"/>
+      <w:numFmt w:val="bullet"/>
+      <w:lvlText w:val=""/>
+      <w:lvlJc w:val="left"/>
+      <w:pPr>
+        <w:ind w:left="5040" w:hanging="360"/>
+      </w:pPr>
+      <w:rPr>
+        <w:rFonts w:ascii="Symbol" w:hAnsi="Symbol" w:hint="default"/>
+      </w:rPr>
+    </w:lvl>
+    <w:lvl w:ilvl="7" w:tplc="04090003" w:tentative="1">
+      <w:start w:val="1"/>
+      <w:numFmt w:val="bullet"/>
+      <w:lvlText w:val="o"/>
+      <w:lvlJc w:val="left"/>
+      <w:pPr>
+        <w:ind w:left="5760" w:hanging="360"/>
+      </w:pPr>
+      <w:rPr>
+        <w:rFonts w:ascii="Courier New" w:hAnsi="Courier New" w:cs="Courier New" w:hint="default"/>
+      </w:rPr>
+    </w:lvl>
+    <w:lvl w:ilvl="8" w:tplc="04090005" w:tentative="1">
+      <w:start w:val="1"/>
+      <w:numFmt w:val="bullet"/>
+      <w:lvlText w:val=""/>
+      <w:lvlJc w:val="left"/>
+      <w:pPr>
+        <w:ind w:left="6480" w:hanging="360"/>
+      </w:pPr>
+      <w:rPr>
+        <w:rFonts w:ascii="Wingdings" w:hAnsi="Wingdings" w:hint="default"/>
+      </w:rPr>
+    </w:lvl>
+  </w:abstractNum>
+  <w:abstractNum w:abstractNumId="26" w15:restartNumberingAfterBreak="0">
     <w:nsid w:val="73554DEE"/>
     <w:multiLevelType w:val="hybridMultilevel"/>
     <w:tmpl w:val="E3B6833E"/>
@@ -2208,7 +3297,7 @@
       </w:rPr>
     </w:lvl>
   </w:abstractNum>
-  <w:abstractNum w:abstractNumId="20" w15:restartNumberingAfterBreak="0">
+  <w:abstractNum w:abstractNumId="27" w15:restartNumberingAfterBreak="0">
     <w:nsid w:val="73BC4502"/>
     <w:multiLevelType w:val="hybridMultilevel"/>
     <w:tmpl w:val="329E6890"/>
@@ -2321,7 +3410,7 @@
       </w:rPr>
     </w:lvl>
   </w:abstractNum>
-  <w:abstractNum w:abstractNumId="21" w15:restartNumberingAfterBreak="0">
+  <w:abstractNum w:abstractNumId="28" w15:restartNumberingAfterBreak="0">
     <w:nsid w:val="78CB4BDE"/>
     <w:multiLevelType w:val="hybridMultilevel"/>
     <w:tmpl w:val="A5401418"/>
@@ -2462,13 +3551,13 @@
     <w:abstractNumId w:val="0"/>
   </w:num>
   <w:num w:numId="10">
-    <w:abstractNumId w:val="15"/>
+    <w:abstractNumId w:val="20"/>
   </w:num>
   <w:num w:numId="11">
-    <w:abstractNumId w:val="17"/>
+    <w:abstractNumId w:val="23"/>
   </w:num>
   <w:num w:numId="12">
-    <w:abstractNumId w:val="16"/>
+    <w:abstractNumId w:val="21"/>
   </w:num>
   <w:num w:numId="13">
     <w:abstractNumId w:val="12"/>
@@ -2477,28 +3566,49 @@
     <w:abstractNumId w:val="10"/>
   </w:num>
   <w:num w:numId="15">
-    <w:abstractNumId w:val="18"/>
+    <w:abstractNumId w:val="24"/>
   </w:num>
   <w:num w:numId="16">
     <w:abstractNumId w:val="9"/>
   </w:num>
   <w:num w:numId="17">
-    <w:abstractNumId w:val="14"/>
+    <w:abstractNumId w:val="18"/>
   </w:num>
   <w:num w:numId="18">
-    <w:abstractNumId w:val="19"/>
+    <w:abstractNumId w:val="26"/>
   </w:num>
   <w:num w:numId="19">
-    <w:abstractNumId w:val="20"/>
+    <w:abstractNumId w:val="27"/>
   </w:num>
   <w:num w:numId="20">
-    <w:abstractNumId w:val="21"/>
+    <w:abstractNumId w:val="28"/>
   </w:num>
   <w:num w:numId="21">
     <w:abstractNumId w:val="11"/>
   </w:num>
   <w:num w:numId="22">
+    <w:abstractNumId w:val="16"/>
+  </w:num>
+  <w:num w:numId="23">
+    <w:abstractNumId w:val="15"/>
+  </w:num>
+  <w:num w:numId="24">
+    <w:abstractNumId w:val="25"/>
+  </w:num>
+  <w:num w:numId="25">
+    <w:abstractNumId w:val="14"/>
+  </w:num>
+  <w:num w:numId="26">
     <w:abstractNumId w:val="13"/>
+  </w:num>
+  <w:num w:numId="27">
+    <w:abstractNumId w:val="19"/>
+  </w:num>
+  <w:num w:numId="28">
+    <w:abstractNumId w:val="22"/>
+  </w:num>
+  <w:num w:numId="29">
+    <w:abstractNumId w:val="17"/>
   </w:num>
 </w:numbering>
 </file>

</xml_diff>

<commit_message>
chore: complete the dockerfile section
</commit_message>
<xml_diff>
--- a/docker/docker.docx
+++ b/docker/docker.docx
@@ -621,6 +621,14 @@
         <w:ind w:left="720"/>
       </w:pPr>
       <w:r>
+        <w:t>Docker images are essentially snapshots of a filesystem that contain everything needed to run a piece of software, including the operating system environment (though typically stripped down to minimal components), libraries, and dependencies.</w:t>
+      </w:r>
+    </w:p>
+    <w:p>
+      <w:pPr>
+        <w:ind w:left="720"/>
+      </w:pPr>
+      <w:r>
         <w:t>A container is a runnable application or service that can be turned on and off and restarted. An image on the other hand is a reusable file made of dependencies, codes</w:t>
       </w:r>
       <w:r>
@@ -846,6 +854,7 @@
         <w:pStyle w:val="Heading1"/>
       </w:pPr>
       <w:r>
+        <w:lastRenderedPageBreak/>
         <w:t>Docker Image Generation</w:t>
       </w:r>
     </w:p>
@@ -862,7 +871,6 @@
         <w:pStyle w:val="Heading2"/>
       </w:pPr>
       <w:r>
-        <w:lastRenderedPageBreak/>
         <w:t>Docker</w:t>
       </w:r>
       <w:r>
@@ -1080,9 +1088,251 @@
     </w:p>
     <w:p>
       <w:pPr>
-        <w:pStyle w:val="NoSpacing"/>
-        <w:ind w:left="1133"/>
-      </w:pPr>
+        <w:pStyle w:val="ListParagraph"/>
+        <w:numPr>
+          <w:ilvl w:val="0"/>
+          <w:numId w:val="29"/>
+        </w:numPr>
+      </w:pPr>
+      <w:r>
+        <w:t xml:space="preserve">For basic instructions in writing Dockerfiles go to the link </w:t>
+      </w:r>
+      <w:hyperlink r:id="rId11" w:history="1">
+        <w:r>
+          <w:rPr>
+            <w:rStyle w:val="Hyperlink"/>
+          </w:rPr>
+          <w:t>https://docs.docker.com/build/concepts/dockerfile/</w:t>
+        </w:r>
+      </w:hyperlink>
+    </w:p>
+    <w:p>
+      <w:pPr>
+        <w:pStyle w:val="ListParagraph"/>
+        <w:numPr>
+          <w:ilvl w:val="0"/>
+          <w:numId w:val="29"/>
+        </w:numPr>
+      </w:pPr>
+      <w:r>
+        <w:t xml:space="preserve"> </w:t>
+      </w:r>
+      <w:r>
+        <w:t>To build the image, if the Dockerfile is in the current directory(.) run:</w:t>
+      </w:r>
+    </w:p>
+    <w:p>
+      <w:pPr>
+        <w:pStyle w:val="ListParagraph"/>
+        <w:jc w:val="center"/>
+        <w:rPr>
+          <w:rFonts w:ascii="Courier New" w:hAnsi="Courier New" w:cs="Courier New"/>
+          <w:b/>
+          <w:bCs/>
+          <w:color w:val="000000"/>
+          <w:sz w:val="21"/>
+          <w:szCs w:val="21"/>
+          <w:shd w:val="clear" w:color="auto" w:fill="FFFFFF"/>
+        </w:rPr>
+      </w:pPr>
+      <w:r>
+        <w:rPr>
+          <w:rFonts w:ascii="Courier New" w:hAnsi="Courier New" w:cs="Courier New"/>
+          <w:b/>
+          <w:bCs/>
+          <w:color w:val="000000"/>
+          <w:sz w:val="21"/>
+          <w:szCs w:val="21"/>
+          <w:shd w:val="clear" w:color="auto" w:fill="FFFFFF"/>
+        </w:rPr>
+        <w:t>docker build -t test:latest .</w:t>
+      </w:r>
+    </w:p>
+    <w:p>
+      <w:pPr>
+        <w:pStyle w:val="ListParagraph"/>
+        <w:jc w:val="center"/>
+        <w:rPr>
+          <w:rFonts w:ascii="Courier New" w:hAnsi="Courier New" w:cs="Courier New"/>
+          <w:b/>
+          <w:bCs/>
+          <w:color w:val="000000"/>
+          <w:sz w:val="21"/>
+          <w:szCs w:val="21"/>
+          <w:shd w:val="clear" w:color="auto" w:fill="FFFFFF"/>
+        </w:rPr>
+      </w:pPr>
+    </w:p>
+    <w:p>
+      <w:pPr>
+        <w:pStyle w:val="ListParagraph"/>
+        <w:numPr>
+          <w:ilvl w:val="0"/>
+          <w:numId w:val="29"/>
+        </w:numPr>
+      </w:pPr>
+      <w:r>
+        <w:t>To inspect the image run:</w:t>
+      </w:r>
+    </w:p>
+    <w:p>
+      <w:pPr>
+        <w:pStyle w:val="ListParagraph"/>
+        <w:jc w:val="center"/>
+        <w:rPr>
+          <w:rFonts w:ascii="Courier New" w:hAnsi="Courier New" w:cs="LiberationMono"/>
+          <w:b/>
+          <w:bCs/>
+          <w:szCs w:val="29"/>
+        </w:rPr>
+      </w:pPr>
+      <w:r>
+        <w:rPr>
+          <w:rFonts w:ascii="Courier New" w:hAnsi="Courier New" w:cs="LiberationMono"/>
+          <w:b/>
+          <w:bCs/>
+          <w:szCs w:val="29"/>
+        </w:rPr>
+        <w:t>d</w:t>
+      </w:r>
+      <w:r>
+        <w:rPr>
+          <w:rFonts w:ascii="Courier New" w:hAnsi="Courier New" w:cs="LiberationMono"/>
+          <w:b/>
+          <w:bCs/>
+          <w:szCs w:val="29"/>
+        </w:rPr>
+        <w:t>ocker inspect image _id</w:t>
+      </w:r>
+    </w:p>
+    <w:p>
+      <w:pPr>
+        <w:pStyle w:val="ListParagraph"/>
+        <w:numPr>
+          <w:ilvl w:val="0"/>
+          <w:numId w:val="29"/>
+        </w:numPr>
+      </w:pPr>
+      <w:r>
+        <w:t>To run the image as a container:</w:t>
+      </w:r>
+    </w:p>
+    <w:p>
+      <w:pPr>
+        <w:pStyle w:val="code-snippet"/>
+        <w:jc w:val="center"/>
+        <w:rPr>
+          <w:b/>
+          <w:bCs/>
+        </w:rPr>
+      </w:pPr>
+      <w:r>
+        <w:rPr>
+          <w:b/>
+          <w:bCs/>
+        </w:rPr>
+        <w:t xml:space="preserve">docker run -p 127.0.0.1:8000:8000 </w:t>
+      </w:r>
+      <w:r>
+        <w:rPr>
+          <w:b/>
+          <w:bCs/>
+        </w:rPr>
+        <w:t>username/</w:t>
+      </w:r>
+      <w:r>
+        <w:rPr>
+          <w:b/>
+          <w:bCs/>
+        </w:rPr>
+        <w:t>repository</w:t>
+      </w:r>
+      <w:r>
+        <w:rPr>
+          <w:b/>
+          <w:bCs/>
+        </w:rPr>
+        <w:t>:</w:t>
+      </w:r>
+      <w:r>
+        <w:rPr>
+          <w:b/>
+          <w:bCs/>
+        </w:rPr>
+        <w:t>tag</w:t>
+      </w:r>
+    </w:p>
+    <w:p>
+      <w:pPr>
+        <w:pStyle w:val="ListParagraph"/>
+        <w:numPr>
+          <w:ilvl w:val="0"/>
+          <w:numId w:val="29"/>
+        </w:numPr>
+      </w:pPr>
+      <w:r>
+        <w:t>To stop and start containers run</w:t>
+      </w:r>
+      <w:r>
+        <w:t>:</w:t>
+      </w:r>
+      <w:r>
+        <w:t xml:space="preserve"> </w:t>
+      </w:r>
+      <w:r>
+        <w:rPr>
+          <w:rStyle w:val="code-snippetChar"/>
+        </w:rPr>
+        <w:t>docker start/stop _id</w:t>
+      </w:r>
+    </w:p>
+    <w:p>
+      <w:pPr>
+        <w:pStyle w:val="ListParagraph"/>
+        <w:numPr>
+          <w:ilvl w:val="0"/>
+          <w:numId w:val="29"/>
+        </w:numPr>
+      </w:pPr>
+      <w:r>
+        <w:t>Pay attention to the difference between these two:</w:t>
+      </w:r>
+    </w:p>
+    <w:p>
+      <w:pPr>
+        <w:pStyle w:val="ListParagraph"/>
+        <w:numPr>
+          <w:ilvl w:val="0"/>
+          <w:numId w:val="29"/>
+        </w:numPr>
+      </w:pPr>
+      <w:r>
+        <w:t>E</w:t>
+      </w:r>
+      <w:r>
+        <w:t>NTRYPOINT</w:t>
+      </w:r>
+      <w:r>
+        <w:t xml:space="preserve">: executes when </w:t>
+      </w:r>
+      <w:r>
+        <w:t>a container is being made out of an image.</w:t>
+      </w:r>
+    </w:p>
+    <w:p>
+      <w:pPr>
+        <w:pStyle w:val="ListParagraph"/>
+        <w:numPr>
+          <w:ilvl w:val="0"/>
+          <w:numId w:val="29"/>
+        </w:numPr>
+      </w:pPr>
+      <w:r>
+        <w:t xml:space="preserve">CMD: it can be a default command that will run if no parameters are passed to the run command or it can provide default arguments for </w:t>
+      </w:r>
+      <w:r>
+        <w:t>ENTRYPOINTS.</w:t>
+      </w:r>
     </w:p>
     <w:p>
       <w:pPr>
@@ -2193,7 +2443,7 @@
   <w:abstractNum w:abstractNumId="17" w15:restartNumberingAfterBreak="0">
     <w:nsid w:val="1C326AA9"/>
     <w:multiLevelType w:val="hybridMultilevel"/>
-    <w:tmpl w:val="5ED6CEC4"/>
+    <w:tmpl w:val="8A0EC798"/>
     <w:lvl w:ilvl="0" w:tplc="04090001">
       <w:start w:val="1"/>
       <w:numFmt w:val="bullet"/>
@@ -15030,6 +15280,29 @@
       <w:szCs w:val="29"/>
     </w:rPr>
   </w:style>
+  <w:style w:type="character" w:styleId="Hyperlink">
+    <w:name w:val="Hyperlink"/>
+    <w:basedOn w:val="DefaultParagraphFont"/>
+    <w:uiPriority w:val="99"/>
+    <w:unhideWhenUsed/>
+    <w:rsid w:val="007855AE"/>
+    <w:rPr>
+      <w:color w:val="0000FF" w:themeColor="hyperlink"/>
+      <w:u w:val="single"/>
+    </w:rPr>
+  </w:style>
+  <w:style w:type="character" w:styleId="UnresolvedMention">
+    <w:name w:val="Unresolved Mention"/>
+    <w:basedOn w:val="DefaultParagraphFont"/>
+    <w:uiPriority w:val="99"/>
+    <w:semiHidden/>
+    <w:unhideWhenUsed/>
+    <w:rsid w:val="007855AE"/>
+    <w:rPr>
+      <w:color w:val="605E5C"/>
+      <w:shd w:val="clear" w:color="auto" w:fill="E1DFDD"/>
+    </w:rPr>
+  </w:style>
 </w:styles>
 </file>
 

</xml_diff>

<commit_message>
chore: learn about google jib and buildpacks
</commit_message>
<xml_diff>
--- a/docker/docker.docx
+++ b/docker/docker.docx
@@ -1349,14 +1349,236 @@
       </w:r>
     </w:p>
     <w:p>
+      <w:r>
+        <w:rPr>
+          <w:noProof/>
+        </w:rPr>
+        <w:lastRenderedPageBreak/>
+        <w:drawing>
+          <wp:anchor distT="0" distB="0" distL="114300" distR="114300" simplePos="0" relativeHeight="251660288" behindDoc="0" locked="0" layoutInCell="1" allowOverlap="1" wp14:anchorId="2BEDB525" wp14:editId="7050DFEC">
+            <wp:simplePos x="0" y="0"/>
+            <wp:positionH relativeFrom="column">
+              <wp:posOffset>1905</wp:posOffset>
+            </wp:positionH>
+            <wp:positionV relativeFrom="paragraph">
+              <wp:posOffset>198755</wp:posOffset>
+            </wp:positionV>
+            <wp:extent cx="5772150" cy="3220085"/>
+            <wp:effectExtent l="0" t="0" r="0" b="0"/>
+            <wp:wrapSquare wrapText="bothSides"/>
+            <wp:docPr id="4" name="Picture 4"/>
+            <wp:cNvGraphicFramePr>
+              <a:graphicFrameLocks xmlns:a="http://schemas.openxmlformats.org/drawingml/2006/main" noChangeAspect="1"/>
+            </wp:cNvGraphicFramePr>
+            <a:graphic xmlns:a="http://schemas.openxmlformats.org/drawingml/2006/main">
+              <a:graphicData uri="http://schemas.openxmlformats.org/drawingml/2006/picture">
+                <pic:pic xmlns:pic="http://schemas.openxmlformats.org/drawingml/2006/picture">
+                  <pic:nvPicPr>
+                    <pic:cNvPr id="1" name=""/>
+                    <pic:cNvPicPr/>
+                  </pic:nvPicPr>
+                  <pic:blipFill>
+                    <a:blip r:embed="rId12"/>
+                    <a:stretch>
+                      <a:fillRect/>
+                    </a:stretch>
+                  </pic:blipFill>
+                  <pic:spPr>
+                    <a:xfrm>
+                      <a:off x="0" y="0"/>
+                      <a:ext cx="5772150" cy="3220085"/>
+                    </a:xfrm>
+                    <a:prstGeom prst="rect">
+                      <a:avLst/>
+                    </a:prstGeom>
+                  </pic:spPr>
+                </pic:pic>
+              </a:graphicData>
+            </a:graphic>
+            <wp14:sizeRelH relativeFrom="margin">
+              <wp14:pctWidth>0</wp14:pctWidth>
+            </wp14:sizeRelH>
+            <wp14:sizeRelV relativeFrom="margin">
+              <wp14:pctHeight>0</wp14:pctHeight>
+            </wp14:sizeRelV>
+          </wp:anchor>
+        </w:drawing>
+      </w:r>
+    </w:p>
+    <w:p>
       <w:pPr>
         <w:pStyle w:val="Heading2"/>
       </w:pPr>
       <w:r>
         <w:t>Google Jib</w:t>
+      </w:r>
+    </w:p>
+    <w:p>
+      <w:r>
+        <w:rPr>
+          <w:noProof/>
+        </w:rPr>
+        <w:drawing>
+          <wp:anchor distT="0" distB="0" distL="114300" distR="114300" simplePos="0" relativeHeight="251661312" behindDoc="0" locked="0" layoutInCell="1" allowOverlap="1" wp14:anchorId="14364D3D" wp14:editId="674475A0">
+            <wp:simplePos x="0" y="0"/>
+            <wp:positionH relativeFrom="column">
+              <wp:posOffset>1905</wp:posOffset>
+            </wp:positionH>
+            <wp:positionV relativeFrom="paragraph">
+              <wp:posOffset>350492</wp:posOffset>
+            </wp:positionV>
+            <wp:extent cx="5486400" cy="2498725"/>
+            <wp:effectExtent l="0" t="0" r="0" b="0"/>
+            <wp:wrapSquare wrapText="bothSides"/>
+            <wp:docPr id="5" name="Picture 5"/>
+            <wp:cNvGraphicFramePr>
+              <a:graphicFrameLocks xmlns:a="http://schemas.openxmlformats.org/drawingml/2006/main" noChangeAspect="1"/>
+            </wp:cNvGraphicFramePr>
+            <a:graphic xmlns:a="http://schemas.openxmlformats.org/drawingml/2006/main">
+              <a:graphicData uri="http://schemas.openxmlformats.org/drawingml/2006/picture">
+                <pic:pic xmlns:pic="http://schemas.openxmlformats.org/drawingml/2006/picture">
+                  <pic:nvPicPr>
+                    <pic:cNvPr id="1" name=""/>
+                    <pic:cNvPicPr/>
+                  </pic:nvPicPr>
+                  <pic:blipFill>
+                    <a:blip r:embed="rId13"/>
+                    <a:stretch>
+                      <a:fillRect/>
+                    </a:stretch>
+                  </pic:blipFill>
+                  <pic:spPr>
+                    <a:xfrm>
+                      <a:off x="0" y="0"/>
+                      <a:ext cx="5486400" cy="2498725"/>
+                    </a:xfrm>
+                    <a:prstGeom prst="rect">
+                      <a:avLst/>
+                    </a:prstGeom>
+                  </pic:spPr>
+                </pic:pic>
+              </a:graphicData>
+            </a:graphic>
+          </wp:anchor>
+        </w:drawing>
       </w:r>
     </w:p>
     <w:p/>
+    <w:p>
+      <w:pPr>
+        <w:pStyle w:val="Heading2"/>
+      </w:pPr>
+      <w:r>
+        <w:t>Push to Docker Registry</w:t>
+      </w:r>
+    </w:p>
+    <w:p/>
+    <w:p>
+      <w:pPr>
+        <w:pStyle w:val="code-snippet"/>
+        <w:jc w:val="center"/>
+        <w:rPr>
+          <w:rFonts w:cs="Courier New"/>
+          <w:color w:val="000000"/>
+          <w:sz w:val="21"/>
+          <w:szCs w:val="21"/>
+          <w:shd w:val="clear" w:color="auto" w:fill="FFFFFF"/>
+        </w:rPr>
+      </w:pPr>
+      <w:r>
+        <w:rPr>
+          <w:rFonts w:cs="Courier New"/>
+          <w:color w:val="000000"/>
+          <w:sz w:val="21"/>
+          <w:szCs w:val="21"/>
+          <w:shd w:val="clear" w:color="auto" w:fill="FFFFFF"/>
+        </w:rPr>
+        <w:t>docker image push registry-host:5000/</w:t>
+      </w:r>
+      <w:r>
+        <w:rPr>
+          <w:rFonts w:cs="Courier New"/>
+          <w:color w:val="000000"/>
+          <w:sz w:val="21"/>
+          <w:szCs w:val="21"/>
+          <w:shd w:val="clear" w:color="auto" w:fill="FFFFFF"/>
+        </w:rPr>
+        <w:t>erfanscott</w:t>
+      </w:r>
+      <w:r>
+        <w:rPr>
+          <w:rFonts w:cs="Courier New"/>
+          <w:color w:val="000000"/>
+          <w:sz w:val="21"/>
+          <w:szCs w:val="21"/>
+          <w:shd w:val="clear" w:color="auto" w:fill="FFFFFF"/>
+        </w:rPr>
+        <w:t>/</w:t>
+      </w:r>
+      <w:r>
+        <w:rPr>
+          <w:rFonts w:cs="Courier New"/>
+          <w:color w:val="000000"/>
+          <w:sz w:val="21"/>
+          <w:szCs w:val="21"/>
+          <w:shd w:val="clear" w:color="auto" w:fill="FFFFFF"/>
+        </w:rPr>
+        <w:t>repo</w:t>
+      </w:r>
+      <w:r>
+        <w:rPr>
+          <w:rFonts w:cs="Courier New"/>
+          <w:color w:val="000000"/>
+          <w:sz w:val="21"/>
+          <w:szCs w:val="21"/>
+          <w:shd w:val="clear" w:color="auto" w:fill="FFFFFF"/>
+        </w:rPr>
+        <w:t>:</w:t>
+      </w:r>
+      <w:r>
+        <w:rPr>
+          <w:rFonts w:cs="Courier New"/>
+          <w:color w:val="000000"/>
+          <w:sz w:val="21"/>
+          <w:szCs w:val="21"/>
+          <w:shd w:val="clear" w:color="auto" w:fill="FFFFFF"/>
+        </w:rPr>
+        <w:t>tag</w:t>
+      </w:r>
+    </w:p>
+    <w:p>
+      <w:pPr>
+        <w:pStyle w:val="Heading1"/>
+      </w:pPr>
+      <w:r>
+        <w:lastRenderedPageBreak/>
+        <w:t>To Be Read Later</w:t>
+      </w:r>
+    </w:p>
+    <w:p>
+      <w:pPr>
+        <w:pStyle w:val="ListParagraph"/>
+        <w:numPr>
+          <w:ilvl w:val="0"/>
+          <w:numId w:val="30"/>
+        </w:numPr>
+      </w:pPr>
+      <w:r>
+        <w:t>Docker compose</w:t>
+      </w:r>
+    </w:p>
+    <w:p>
+      <w:pPr>
+        <w:pStyle w:val="ListParagraph"/>
+        <w:numPr>
+          <w:ilvl w:val="0"/>
+          <w:numId w:val="30"/>
+        </w:numPr>
+      </w:pPr>
+      <w:r>
+        <w:t>Ram allocation</w:t>
+      </w:r>
+    </w:p>
     <w:sectPr>
       <w:pgSz w:w="12240" w:h="15840"/>
       <w:pgMar w:top="1440" w:right="1800" w:bottom="1440" w:left="1800" w:header="720" w:footer="720" w:gutter="0"/>
@@ -3096,6 +3318,119 @@
     </w:lvl>
   </w:abstractNum>
   <w:abstractNum w:abstractNumId="23" w15:restartNumberingAfterBreak="0">
+    <w:nsid w:val="45934EC6"/>
+    <w:multiLevelType w:val="hybridMultilevel"/>
+    <w:tmpl w:val="855CA17C"/>
+    <w:lvl w:ilvl="0" w:tplc="04090001">
+      <w:start w:val="1"/>
+      <w:numFmt w:val="bullet"/>
+      <w:lvlText w:val=""/>
+      <w:lvlJc w:val="left"/>
+      <w:pPr>
+        <w:ind w:left="720" w:hanging="360"/>
+      </w:pPr>
+      <w:rPr>
+        <w:rFonts w:ascii="Symbol" w:hAnsi="Symbol" w:hint="default"/>
+      </w:rPr>
+    </w:lvl>
+    <w:lvl w:ilvl="1" w:tplc="04090003" w:tentative="1">
+      <w:start w:val="1"/>
+      <w:numFmt w:val="bullet"/>
+      <w:lvlText w:val="o"/>
+      <w:lvlJc w:val="left"/>
+      <w:pPr>
+        <w:ind w:left="1440" w:hanging="360"/>
+      </w:pPr>
+      <w:rPr>
+        <w:rFonts w:ascii="Courier New" w:hAnsi="Courier New" w:cs="Courier New" w:hint="default"/>
+      </w:rPr>
+    </w:lvl>
+    <w:lvl w:ilvl="2" w:tplc="04090005" w:tentative="1">
+      <w:start w:val="1"/>
+      <w:numFmt w:val="bullet"/>
+      <w:lvlText w:val=""/>
+      <w:lvlJc w:val="left"/>
+      <w:pPr>
+        <w:ind w:left="2160" w:hanging="360"/>
+      </w:pPr>
+      <w:rPr>
+        <w:rFonts w:ascii="Wingdings" w:hAnsi="Wingdings" w:hint="default"/>
+      </w:rPr>
+    </w:lvl>
+    <w:lvl w:ilvl="3" w:tplc="04090001" w:tentative="1">
+      <w:start w:val="1"/>
+      <w:numFmt w:val="bullet"/>
+      <w:lvlText w:val=""/>
+      <w:lvlJc w:val="left"/>
+      <w:pPr>
+        <w:ind w:left="2880" w:hanging="360"/>
+      </w:pPr>
+      <w:rPr>
+        <w:rFonts w:ascii="Symbol" w:hAnsi="Symbol" w:hint="default"/>
+      </w:rPr>
+    </w:lvl>
+    <w:lvl w:ilvl="4" w:tplc="04090003" w:tentative="1">
+      <w:start w:val="1"/>
+      <w:numFmt w:val="bullet"/>
+      <w:lvlText w:val="o"/>
+      <w:lvlJc w:val="left"/>
+      <w:pPr>
+        <w:ind w:left="3600" w:hanging="360"/>
+      </w:pPr>
+      <w:rPr>
+        <w:rFonts w:ascii="Courier New" w:hAnsi="Courier New" w:cs="Courier New" w:hint="default"/>
+      </w:rPr>
+    </w:lvl>
+    <w:lvl w:ilvl="5" w:tplc="04090005" w:tentative="1">
+      <w:start w:val="1"/>
+      <w:numFmt w:val="bullet"/>
+      <w:lvlText w:val=""/>
+      <w:lvlJc w:val="left"/>
+      <w:pPr>
+        <w:ind w:left="4320" w:hanging="360"/>
+      </w:pPr>
+      <w:rPr>
+        <w:rFonts w:ascii="Wingdings" w:hAnsi="Wingdings" w:hint="default"/>
+      </w:rPr>
+    </w:lvl>
+    <w:lvl w:ilvl="6" w:tplc="04090001" w:tentative="1">
+      <w:start w:val="1"/>
+      <w:numFmt w:val="bullet"/>
+      <w:lvlText w:val=""/>
+      <w:lvlJc w:val="left"/>
+      <w:pPr>
+        <w:ind w:left="5040" w:hanging="360"/>
+      </w:pPr>
+      <w:rPr>
+        <w:rFonts w:ascii="Symbol" w:hAnsi="Symbol" w:hint="default"/>
+      </w:rPr>
+    </w:lvl>
+    <w:lvl w:ilvl="7" w:tplc="04090003" w:tentative="1">
+      <w:start w:val="1"/>
+      <w:numFmt w:val="bullet"/>
+      <w:lvlText w:val="o"/>
+      <w:lvlJc w:val="left"/>
+      <w:pPr>
+        <w:ind w:left="5760" w:hanging="360"/>
+      </w:pPr>
+      <w:rPr>
+        <w:rFonts w:ascii="Courier New" w:hAnsi="Courier New" w:cs="Courier New" w:hint="default"/>
+      </w:rPr>
+    </w:lvl>
+    <w:lvl w:ilvl="8" w:tplc="04090005" w:tentative="1">
+      <w:start w:val="1"/>
+      <w:numFmt w:val="bullet"/>
+      <w:lvlText w:val=""/>
+      <w:lvlJc w:val="left"/>
+      <w:pPr>
+        <w:ind w:left="6480" w:hanging="360"/>
+      </w:pPr>
+      <w:rPr>
+        <w:rFonts w:ascii="Wingdings" w:hAnsi="Wingdings" w:hint="default"/>
+      </w:rPr>
+    </w:lvl>
+  </w:abstractNum>
+  <w:abstractNum w:abstractNumId="24" w15:restartNumberingAfterBreak="0">
     <w:nsid w:val="470B27A6"/>
     <w:multiLevelType w:val="hybridMultilevel"/>
     <w:tmpl w:val="4134FE34"/>
@@ -3208,7 +3543,7 @@
       </w:rPr>
     </w:lvl>
   </w:abstractNum>
-  <w:abstractNum w:abstractNumId="24" w15:restartNumberingAfterBreak="0">
+  <w:abstractNum w:abstractNumId="25" w15:restartNumberingAfterBreak="0">
     <w:nsid w:val="4A100835"/>
     <w:multiLevelType w:val="hybridMultilevel"/>
     <w:tmpl w:val="2D381DF6"/>
@@ -3321,7 +3656,7 @@
       </w:rPr>
     </w:lvl>
   </w:abstractNum>
-  <w:abstractNum w:abstractNumId="25" w15:restartNumberingAfterBreak="0">
+  <w:abstractNum w:abstractNumId="26" w15:restartNumberingAfterBreak="0">
     <w:nsid w:val="50D534E8"/>
     <w:multiLevelType w:val="hybridMultilevel"/>
     <w:tmpl w:val="60307286"/>
@@ -3434,7 +3769,7 @@
       </w:rPr>
     </w:lvl>
   </w:abstractNum>
-  <w:abstractNum w:abstractNumId="26" w15:restartNumberingAfterBreak="0">
+  <w:abstractNum w:abstractNumId="27" w15:restartNumberingAfterBreak="0">
     <w:nsid w:val="73554DEE"/>
     <w:multiLevelType w:val="hybridMultilevel"/>
     <w:tmpl w:val="E3B6833E"/>
@@ -3547,7 +3882,7 @@
       </w:rPr>
     </w:lvl>
   </w:abstractNum>
-  <w:abstractNum w:abstractNumId="27" w15:restartNumberingAfterBreak="0">
+  <w:abstractNum w:abstractNumId="28" w15:restartNumberingAfterBreak="0">
     <w:nsid w:val="73BC4502"/>
     <w:multiLevelType w:val="hybridMultilevel"/>
     <w:tmpl w:val="329E6890"/>
@@ -3660,7 +3995,7 @@
       </w:rPr>
     </w:lvl>
   </w:abstractNum>
-  <w:abstractNum w:abstractNumId="28" w15:restartNumberingAfterBreak="0">
+  <w:abstractNum w:abstractNumId="29" w15:restartNumberingAfterBreak="0">
     <w:nsid w:val="78CB4BDE"/>
     <w:multiLevelType w:val="hybridMultilevel"/>
     <w:tmpl w:val="A5401418"/>
@@ -3804,7 +4139,7 @@
     <w:abstractNumId w:val="20"/>
   </w:num>
   <w:num w:numId="11">
-    <w:abstractNumId w:val="23"/>
+    <w:abstractNumId w:val="24"/>
   </w:num>
   <w:num w:numId="12">
     <w:abstractNumId w:val="21"/>
@@ -3816,7 +4151,7 @@
     <w:abstractNumId w:val="10"/>
   </w:num>
   <w:num w:numId="15">
-    <w:abstractNumId w:val="24"/>
+    <w:abstractNumId w:val="25"/>
   </w:num>
   <w:num w:numId="16">
     <w:abstractNumId w:val="9"/>
@@ -3825,13 +4160,13 @@
     <w:abstractNumId w:val="18"/>
   </w:num>
   <w:num w:numId="18">
-    <w:abstractNumId w:val="26"/>
+    <w:abstractNumId w:val="27"/>
   </w:num>
   <w:num w:numId="19">
-    <w:abstractNumId w:val="27"/>
+    <w:abstractNumId w:val="28"/>
   </w:num>
   <w:num w:numId="20">
-    <w:abstractNumId w:val="28"/>
+    <w:abstractNumId w:val="29"/>
   </w:num>
   <w:num w:numId="21">
     <w:abstractNumId w:val="11"/>
@@ -3843,7 +4178,7 @@
     <w:abstractNumId w:val="15"/>
   </w:num>
   <w:num w:numId="24">
-    <w:abstractNumId w:val="25"/>
+    <w:abstractNumId w:val="26"/>
   </w:num>
   <w:num w:numId="25">
     <w:abstractNumId w:val="14"/>
@@ -3859,6 +4194,9 @@
   </w:num>
   <w:num w:numId="29">
     <w:abstractNumId w:val="17"/>
+  </w:num>
+  <w:num w:numId="30">
+    <w:abstractNumId w:val="23"/>
   </w:num>
 </w:numbering>
 </file>

</xml_diff>